<commit_message>
Update Arcade Menu Design Doc.docx
</commit_message>
<xml_diff>
--- a/Arcade Menu Design Doc.docx
+++ b/Arcade Menu Design Doc.docx
@@ -81,19 +81,42 @@
           <w:szCs w:val="22"/>
         </w:rPr>
       </w:pPr>
-    </w:p>
-    <w:p>
-      <w:pPr>
-        <w:pStyle w:val="NormalWeb"/>
-        <w:spacing w:before="0" w:beforeAutospacing="0" w:after="120" w:afterAutospacing="0"/>
-        <w:textAlignment w:val="baseline"/>
+      <w:r>
         <w:rPr>
           <w:rFonts w:asciiTheme="minorHAnsi" w:hAnsiTheme="minorHAnsi" w:cstheme="minorHAnsi"/>
           <w:color w:val="000000"/>
           <w:sz w:val="22"/>
           <w:szCs w:val="22"/>
         </w:rPr>
-      </w:pPr>
+        <w:t>Develop a</w:t>
+      </w:r>
+      <w:r>
+        <w:rPr>
+          <w:rFonts w:asciiTheme="minorHAnsi" w:hAnsiTheme="minorHAnsi" w:cstheme="minorHAnsi"/>
+          <w:color w:val="000000"/>
+          <w:sz w:val="22"/>
+          <w:szCs w:val="22"/>
+        </w:rPr>
+        <w:t xml:space="preserve"> </w:t>
+      </w:r>
+      <w:r>
+        <w:rPr>
+          <w:rFonts w:asciiTheme="minorHAnsi" w:hAnsiTheme="minorHAnsi" w:cstheme="minorHAnsi"/>
+          <w:color w:val="000000"/>
+          <w:sz w:val="22"/>
+          <w:szCs w:val="22"/>
+        </w:rPr>
+        <w:t>menu for an arcade game</w:t>
+      </w:r>
+      <w:r>
+        <w:rPr>
+          <w:rFonts w:asciiTheme="minorHAnsi" w:hAnsiTheme="minorHAnsi" w:cstheme="minorHAnsi"/>
+          <w:color w:val="000000"/>
+          <w:sz w:val="22"/>
+          <w:szCs w:val="22"/>
+        </w:rPr>
+        <w:t>.</w:t>
+      </w:r>
     </w:p>
     <w:p>
       <w:pPr>
@@ -145,23 +168,7 @@
           <w:color w:val="FF0000"/>
           <w:lang w:val="en-US"/>
         </w:rPr>
-        <w:t xml:space="preserve">, etc.). There are lots of little tutorials, so we </w:t>
-      </w:r>
-      <w:proofErr w:type="gramStart"/>
-      <w:r>
-        <w:rPr>
-          <w:color w:val="FF0000"/>
-          <w:lang w:val="en-US"/>
-        </w:rPr>
-        <w:t>don’t</w:t>
-      </w:r>
-      <w:proofErr w:type="gramEnd"/>
-      <w:r>
-        <w:rPr>
-          <w:color w:val="FF0000"/>
-          <w:lang w:val="en-US"/>
-        </w:rPr>
-        <w:t xml:space="preserve"> want something excessive for each. </w:t>
+        <w:t xml:space="preserve">, etc.). There are lots of little tutorials, so we don’t want something excessive for each. </w:t>
       </w:r>
       <w:r>
         <w:rPr>
@@ -189,37 +196,46 @@
           <w:color w:val="FF0000"/>
           <w:lang w:val="en-US"/>
         </w:rPr>
-        <w:t xml:space="preserve"> we should be able to see a couple of examples of all the technical design approaches/diagrams </w:t>
-      </w:r>
-      <w:proofErr w:type="gramStart"/>
-      <w:r>
-        <w:rPr>
-          <w:color w:val="FF0000"/>
-          <w:lang w:val="en-US"/>
-        </w:rPr>
-        <w:t>we’ve</w:t>
-      </w:r>
-      <w:proofErr w:type="gramEnd"/>
-      <w:r>
-        <w:rPr>
-          <w:color w:val="FF0000"/>
-          <w:lang w:val="en-US"/>
-        </w:rPr>
-        <w:t xml:space="preserve"> covered. If this was a big game project however, then this would span multiple pages with descriptions of code, diagrams, pseudocode, etc.</w:t>
-      </w:r>
-    </w:p>
-    <w:p>
-      <w:pPr>
-        <w:spacing w:after="0" w:line="240" w:lineRule="auto"/>
-        <w:ind w:left="720"/>
-        <w:rPr>
-          <w:rFonts w:ascii="Times New Roman" w:eastAsia="Times New Roman" w:hAnsi="Times New Roman" w:cs="Times New Roman"/>
-          <w:sz w:val="24"/>
-          <w:szCs w:val="24"/>
-          <w:lang w:eastAsia="en-GB"/>
-        </w:rPr>
-      </w:pPr>
-      <w:proofErr w:type="spellStart"/>
+        <w:t xml:space="preserve"> we should be able to see a couple of examples of all the technical design approaches/diagrams we’ve covered. If this was a big game project however, then this would span multiple pages with descriptions of code, diagrams, pseudocode, etc.</w:t>
+      </w:r>
+    </w:p>
+    <w:p>
+      <w:pPr>
+        <w:spacing w:after="0" w:line="240" w:lineRule="auto"/>
+        <w:rPr>
+          <w:rFonts w:ascii="Calibri" w:eastAsia="Times New Roman" w:hAnsi="Calibri" w:cs="Calibri"/>
+          <w:color w:val="000000"/>
+          <w:lang w:eastAsia="en-GB"/>
+        </w:rPr>
+      </w:pPr>
+      <w:r>
+        <w:rPr>
+          <w:rFonts w:ascii="Calibri" w:eastAsia="Times New Roman" w:hAnsi="Calibri" w:cs="Calibri"/>
+          <w:color w:val="000000"/>
+          <w:lang w:eastAsia="en-GB"/>
+        </w:rPr>
+        <w:t>This is the pseudocode for the arcade game menu, it can handle user inputs, balance, and game fees:</w:t>
+      </w:r>
+      <w:r>
+        <w:rPr>
+          <w:rFonts w:ascii="Calibri" w:eastAsia="Times New Roman" w:hAnsi="Calibri" w:cs="Calibri"/>
+          <w:color w:val="000000"/>
+          <w:lang w:eastAsia="en-GB"/>
+        </w:rPr>
+        <w:t xml:space="preserve"> Test</w:t>
+      </w:r>
+    </w:p>
+    <w:p>
+      <w:pPr>
+        <w:spacing w:after="0" w:line="240" w:lineRule="auto"/>
+        <w:ind w:left="720"/>
+        <w:rPr>
+          <w:rFonts w:ascii="Times New Roman" w:eastAsia="Times New Roman" w:hAnsi="Times New Roman" w:cs="Times New Roman"/>
+          <w:sz w:val="24"/>
+          <w:szCs w:val="24"/>
+          <w:lang w:eastAsia="en-GB"/>
+        </w:rPr>
+      </w:pPr>
       <w:r>
         <w:rPr>
           <w:rFonts w:ascii="Calibri" w:eastAsia="Times New Roman" w:hAnsi="Calibri" w:cs="Calibri"/>
@@ -229,7 +245,6 @@
         </w:rPr>
         <w:t>controlGameApplication</w:t>
       </w:r>
-      <w:proofErr w:type="spellEnd"/>
     </w:p>
     <w:p>
       <w:pPr>
@@ -271,18 +286,8 @@
           <w:lang w:eastAsia="en-GB"/>
         </w:rPr>
         <w:tab/>
-        <w:t xml:space="preserve">call </w:t>
-      </w:r>
-      <w:proofErr w:type="spellStart"/>
-      <w:r>
-        <w:rPr>
-          <w:rFonts w:ascii="Calibri" w:eastAsia="Times New Roman" w:hAnsi="Calibri" w:cs="Calibri"/>
-          <w:color w:val="000000"/>
-          <w:lang w:eastAsia="en-GB"/>
-        </w:rPr>
-        <w:t>payInitialFee</w:t>
-      </w:r>
-      <w:proofErr w:type="spellEnd"/>
+        <w:t>call payInitialFee</w:t>
+      </w:r>
       <w:r>
         <w:rPr>
           <w:rFonts w:ascii="Calibri" w:eastAsia="Times New Roman" w:hAnsi="Calibri" w:cs="Calibri"/>
@@ -312,18 +317,8 @@
           <w:lang w:eastAsia="en-GB"/>
         </w:rPr>
         <w:tab/>
-        <w:t xml:space="preserve">call </w:t>
-      </w:r>
-      <w:proofErr w:type="spellStart"/>
-      <w:r>
-        <w:rPr>
-          <w:rFonts w:ascii="Calibri" w:eastAsia="Times New Roman" w:hAnsi="Calibri" w:cs="Calibri"/>
-          <w:color w:val="000000"/>
-          <w:lang w:eastAsia="en-GB"/>
-        </w:rPr>
-        <w:t>enterOption</w:t>
-      </w:r>
-      <w:proofErr w:type="spellEnd"/>
+        <w:t>call enterOption</w:t>
+      </w:r>
       <w:r>
         <w:rPr>
           <w:rFonts w:ascii="Calibri" w:eastAsia="Times New Roman" w:hAnsi="Calibri" w:cs="Calibri"/>
@@ -353,25 +348,7 @@
           <w:lang w:eastAsia="en-GB"/>
         </w:rPr>
         <w:tab/>
-        <w:t>while (</w:t>
-      </w:r>
-      <w:proofErr w:type="gramStart"/>
-      <w:r>
-        <w:rPr>
-          <w:rFonts w:ascii="Calibri" w:eastAsia="Times New Roman" w:hAnsi="Calibri" w:cs="Calibri"/>
-          <w:color w:val="000000"/>
-          <w:lang w:eastAsia="en-GB"/>
-        </w:rPr>
-        <w:t>not(</w:t>
-      </w:r>
-      <w:proofErr w:type="gramEnd"/>
-      <w:r>
-        <w:rPr>
-          <w:rFonts w:ascii="Calibri" w:eastAsia="Times New Roman" w:hAnsi="Calibri" w:cs="Calibri"/>
-          <w:color w:val="000000"/>
-          <w:lang w:eastAsia="en-GB"/>
-        </w:rPr>
-        <w:t>option = 'Q') and (balance&gt;0))</w:t>
+        <w:t>while (not(option = 'Q') and (balance&gt;0))</w:t>
       </w:r>
     </w:p>
     <w:p>
@@ -400,19 +377,8 @@
           <w:lang w:eastAsia="en-GB"/>
         </w:rPr>
         <w:tab/>
-        <w:t xml:space="preserve">call </w:t>
-      </w:r>
-      <w:proofErr w:type="spellStart"/>
-      <w:proofErr w:type="gramStart"/>
-      <w:r>
-        <w:rPr>
-          <w:rFonts w:ascii="Calibri" w:eastAsia="Times New Roman" w:hAnsi="Calibri" w:cs="Calibri"/>
-          <w:color w:val="000000"/>
-          <w:lang w:eastAsia="en-GB"/>
-        </w:rPr>
-        <w:t>processOption</w:t>
-      </w:r>
-      <w:proofErr w:type="spellEnd"/>
+        <w:t>call processOption</w:t>
+      </w:r>
       <w:r>
         <w:rPr>
           <w:rFonts w:ascii="Calibri" w:eastAsia="Times New Roman" w:hAnsi="Calibri" w:cs="Calibri"/>
@@ -421,9 +387,37 @@
           <w:color w:val="000000"/>
           <w:lang w:eastAsia="en-GB"/>
         </w:rPr>
-        <w:t>(</w:t>
-      </w:r>
-      <w:proofErr w:type="gramEnd"/>
+        <w:t>(option, balance)</w:t>
+      </w:r>
+    </w:p>
+    <w:p>
+      <w:pPr>
+        <w:spacing w:after="0" w:line="240" w:lineRule="auto"/>
+        <w:ind w:left="720"/>
+        <w:rPr>
+          <w:rFonts w:ascii="Times New Roman" w:eastAsia="Times New Roman" w:hAnsi="Times New Roman" w:cs="Times New Roman"/>
+          <w:sz w:val="24"/>
+          <w:szCs w:val="24"/>
+          <w:lang w:eastAsia="en-GB"/>
+        </w:rPr>
+      </w:pPr>
+      <w:r>
+        <w:rPr>
+          <w:rFonts w:ascii="Calibri" w:eastAsia="Times New Roman" w:hAnsi="Calibri" w:cs="Calibri"/>
+          <w:color w:val="000000"/>
+          <w:lang w:eastAsia="en-GB"/>
+        </w:rPr>
+        <w:tab/>
+      </w:r>
+      <w:r>
+        <w:rPr>
+          <w:rFonts w:ascii="Calibri" w:eastAsia="Times New Roman" w:hAnsi="Calibri" w:cs="Calibri"/>
+          <w:color w:val="000000"/>
+          <w:lang w:eastAsia="en-GB"/>
+        </w:rPr>
+        <w:tab/>
+        <w:t>call enterOption</w:t>
+      </w:r>
       <w:r>
         <w:rPr>
           <w:rFonts w:ascii="Calibri" w:eastAsia="Times New Roman" w:hAnsi="Calibri" w:cs="Calibri"/>
@@ -432,7 +426,7 @@
           <w:color w:val="000000"/>
           <w:lang w:eastAsia="en-GB"/>
         </w:rPr>
-        <w:t>option, balance)</w:t>
+        <w:t>(option)</w:t>
       </w:r>
     </w:p>
     <w:p>
@@ -453,35 +447,98 @@
           <w:lang w:eastAsia="en-GB"/>
         </w:rPr>
         <w:tab/>
-      </w:r>
-      <w:r>
-        <w:rPr>
-          <w:rFonts w:ascii="Calibri" w:eastAsia="Times New Roman" w:hAnsi="Calibri" w:cs="Calibri"/>
-          <w:color w:val="000000"/>
-          <w:lang w:eastAsia="en-GB"/>
-        </w:rPr>
-        <w:tab/>
-        <w:t xml:space="preserve">call </w:t>
-      </w:r>
-      <w:proofErr w:type="spellStart"/>
-      <w:r>
-        <w:rPr>
-          <w:rFonts w:ascii="Calibri" w:eastAsia="Times New Roman" w:hAnsi="Calibri" w:cs="Calibri"/>
-          <w:color w:val="000000"/>
-          <w:lang w:eastAsia="en-GB"/>
-        </w:rPr>
-        <w:t>enterOption</w:t>
-      </w:r>
-      <w:proofErr w:type="spellEnd"/>
+        <w:t>endwhile</w:t>
+      </w:r>
+    </w:p>
+    <w:p>
+      <w:pPr>
+        <w:spacing w:after="0" w:line="240" w:lineRule="auto"/>
+        <w:ind w:left="720"/>
+        <w:rPr>
+          <w:rFonts w:ascii="Times New Roman" w:eastAsia="Times New Roman" w:hAnsi="Times New Roman" w:cs="Times New Roman"/>
+          <w:sz w:val="24"/>
+          <w:szCs w:val="24"/>
+          <w:lang w:eastAsia="en-GB"/>
+        </w:rPr>
+      </w:pPr>
+      <w:r>
+        <w:rPr>
+          <w:rFonts w:ascii="Calibri" w:eastAsia="Times New Roman" w:hAnsi="Calibri" w:cs="Calibri"/>
+          <w:color w:val="000000"/>
+          <w:lang w:eastAsia="en-GB"/>
+        </w:rPr>
+        <w:t>output("Thanks for playing")</w:t>
+      </w:r>
+    </w:p>
+    <w:p>
+      <w:pPr>
+        <w:spacing w:after="0" w:line="240" w:lineRule="auto"/>
+        <w:ind w:left="720"/>
+        <w:rPr>
+          <w:rFonts w:ascii="Times New Roman" w:eastAsia="Times New Roman" w:hAnsi="Times New Roman" w:cs="Times New Roman"/>
+          <w:sz w:val="24"/>
+          <w:szCs w:val="24"/>
+          <w:lang w:eastAsia="en-GB"/>
+        </w:rPr>
+      </w:pPr>
+      <w:r>
+        <w:rPr>
+          <w:rFonts w:ascii="Calibri" w:eastAsia="Times New Roman" w:hAnsi="Calibri" w:cs="Calibri"/>
+          <w:color w:val="000000"/>
+          <w:lang w:eastAsia="en-GB"/>
+        </w:rPr>
+        <w:t>call showBalance(balance)</w:t>
+      </w:r>
+    </w:p>
+    <w:p>
+      <w:pPr>
+        <w:spacing w:after="0" w:line="240" w:lineRule="auto"/>
+        <w:rPr>
+          <w:rFonts w:ascii="Times New Roman" w:eastAsia="Times New Roman" w:hAnsi="Times New Roman" w:cs="Times New Roman"/>
+          <w:sz w:val="24"/>
+          <w:szCs w:val="24"/>
+          <w:lang w:eastAsia="en-GB"/>
+        </w:rPr>
+      </w:pPr>
+    </w:p>
+    <w:p>
+      <w:pPr>
+        <w:spacing w:after="0" w:line="240" w:lineRule="auto"/>
+        <w:ind w:left="720"/>
+        <w:rPr>
+          <w:rFonts w:ascii="Times New Roman" w:eastAsia="Times New Roman" w:hAnsi="Times New Roman" w:cs="Times New Roman"/>
+          <w:sz w:val="24"/>
+          <w:szCs w:val="24"/>
+          <w:lang w:eastAsia="en-GB"/>
+        </w:rPr>
+      </w:pPr>
+      <w:r>
+        <w:rPr>
+          <w:rFonts w:ascii="Calibri" w:eastAsia="Times New Roman" w:hAnsi="Calibri" w:cs="Calibri"/>
+          <w:color w:val="000000"/>
+          <w:lang w:eastAsia="en-GB"/>
+        </w:rPr>
+        <w:t xml:space="preserve">proc </w:t>
+      </w:r>
+      <w:r>
+        <w:rPr>
+          <w:rFonts w:ascii="Calibri" w:eastAsia="Times New Roman" w:hAnsi="Calibri" w:cs="Calibri"/>
+          <w:color w:val="000000"/>
+          <w:u w:val="single"/>
+          <w:lang w:eastAsia="en-GB"/>
+        </w:rPr>
+        <w:t>payInitialFee</w:t>
+      </w:r>
       <w:r>
         <w:rPr>
           <w:rFonts w:ascii="Calibri" w:eastAsia="Times New Roman" w:hAnsi="Calibri" w:cs="Calibri"/>
           <w:b/>
           <w:bCs/>
           <w:color w:val="000000"/>
-          <w:lang w:eastAsia="en-GB"/>
-        </w:rPr>
-        <w:t>(option)</w:t>
+          <w:u w:val="single"/>
+          <w:lang w:eastAsia="en-GB"/>
+        </w:rPr>
+        <w:t>(OUT: balance)</w:t>
       </w:r>
     </w:p>
     <w:p>
@@ -502,84 +559,27 @@
           <w:lang w:eastAsia="en-GB"/>
         </w:rPr>
         <w:tab/>
-      </w:r>
-      <w:proofErr w:type="spellStart"/>
-      <w:r>
-        <w:rPr>
-          <w:rFonts w:ascii="Calibri" w:eastAsia="Times New Roman" w:hAnsi="Calibri" w:cs="Calibri"/>
-          <w:color w:val="000000"/>
-          <w:lang w:eastAsia="en-GB"/>
-        </w:rPr>
-        <w:t>endwhile</w:t>
-      </w:r>
-      <w:proofErr w:type="spellEnd"/>
-    </w:p>
-    <w:p>
-      <w:pPr>
-        <w:spacing w:after="0" w:line="240" w:lineRule="auto"/>
-        <w:ind w:left="720"/>
-        <w:rPr>
-          <w:rFonts w:ascii="Times New Roman" w:eastAsia="Times New Roman" w:hAnsi="Times New Roman" w:cs="Times New Roman"/>
-          <w:sz w:val="24"/>
-          <w:szCs w:val="24"/>
-          <w:lang w:eastAsia="en-GB"/>
-        </w:rPr>
-      </w:pPr>
-      <w:proofErr w:type="gramStart"/>
-      <w:r>
-        <w:rPr>
-          <w:rFonts w:ascii="Calibri" w:eastAsia="Times New Roman" w:hAnsi="Calibri" w:cs="Calibri"/>
-          <w:color w:val="000000"/>
-          <w:lang w:eastAsia="en-GB"/>
-        </w:rPr>
-        <w:t>output(</w:t>
-      </w:r>
-      <w:proofErr w:type="gramEnd"/>
-      <w:r>
-        <w:rPr>
-          <w:rFonts w:ascii="Calibri" w:eastAsia="Times New Roman" w:hAnsi="Calibri" w:cs="Calibri"/>
-          <w:color w:val="000000"/>
-          <w:lang w:eastAsia="en-GB"/>
-        </w:rPr>
-        <w:t>"Thanks for playing")</w:t>
-      </w:r>
-    </w:p>
-    <w:p>
-      <w:pPr>
-        <w:spacing w:after="0" w:line="240" w:lineRule="auto"/>
-        <w:ind w:left="720"/>
-        <w:rPr>
-          <w:rFonts w:ascii="Times New Roman" w:eastAsia="Times New Roman" w:hAnsi="Times New Roman" w:cs="Times New Roman"/>
-          <w:sz w:val="24"/>
-          <w:szCs w:val="24"/>
-          <w:lang w:eastAsia="en-GB"/>
-        </w:rPr>
-      </w:pPr>
-      <w:r>
-        <w:rPr>
-          <w:rFonts w:ascii="Calibri" w:eastAsia="Times New Roman" w:hAnsi="Calibri" w:cs="Calibri"/>
-          <w:color w:val="000000"/>
-          <w:lang w:eastAsia="en-GB"/>
-        </w:rPr>
-        <w:t xml:space="preserve">call </w:t>
-      </w:r>
-      <w:proofErr w:type="spellStart"/>
-      <w:r>
-        <w:rPr>
-          <w:rFonts w:ascii="Calibri" w:eastAsia="Times New Roman" w:hAnsi="Calibri" w:cs="Calibri"/>
-          <w:color w:val="000000"/>
-          <w:lang w:eastAsia="en-GB"/>
-        </w:rPr>
-        <w:t>showBalance</w:t>
-      </w:r>
-      <w:proofErr w:type="spellEnd"/>
-      <w:r>
-        <w:rPr>
-          <w:rFonts w:ascii="Calibri" w:eastAsia="Times New Roman" w:hAnsi="Calibri" w:cs="Calibri"/>
-          <w:color w:val="000000"/>
-          <w:lang w:eastAsia="en-GB"/>
-        </w:rPr>
-        <w:t>(balance)</w:t>
+        <w:t>set balance to 100</w:t>
+      </w:r>
+    </w:p>
+    <w:p>
+      <w:pPr>
+        <w:spacing w:after="0" w:line="240" w:lineRule="auto"/>
+        <w:ind w:left="720"/>
+        <w:rPr>
+          <w:rFonts w:ascii="Times New Roman" w:eastAsia="Times New Roman" w:hAnsi="Times New Roman" w:cs="Times New Roman"/>
+          <w:sz w:val="24"/>
+          <w:szCs w:val="24"/>
+          <w:lang w:eastAsia="en-GB"/>
+        </w:rPr>
+      </w:pPr>
+      <w:r>
+        <w:rPr>
+          <w:rFonts w:ascii="Calibri" w:eastAsia="Times New Roman" w:hAnsi="Calibri" w:cs="Calibri"/>
+          <w:color w:val="000000"/>
+          <w:lang w:eastAsia="en-GB"/>
+        </w:rPr>
+        <w:t>endproc</w:t>
       </w:r>
     </w:p>
     <w:p>
@@ -612,8 +612,6 @@
         </w:rPr>
         <w:t xml:space="preserve">proc </w:t>
       </w:r>
-      <w:proofErr w:type="spellStart"/>
-      <w:proofErr w:type="gramStart"/>
       <w:r>
         <w:rPr>
           <w:rFonts w:ascii="Calibri" w:eastAsia="Times New Roman" w:hAnsi="Calibri" w:cs="Calibri"/>
@@ -621,9 +619,8 @@
           <w:u w:val="single"/>
           <w:lang w:eastAsia="en-GB"/>
         </w:rPr>
-        <w:t>payInitialFee</w:t>
-      </w:r>
-      <w:proofErr w:type="spellEnd"/>
+        <w:t>enterOption</w:t>
+      </w:r>
       <w:r>
         <w:rPr>
           <w:rFonts w:ascii="Calibri" w:eastAsia="Times New Roman" w:hAnsi="Calibri" w:cs="Calibri"/>
@@ -633,106 +630,141 @@
           <w:u w:val="single"/>
           <w:lang w:eastAsia="en-GB"/>
         </w:rPr>
-        <w:t>(</w:t>
-      </w:r>
-      <w:proofErr w:type="gramEnd"/>
+        <w:t>(OUT: option)</w:t>
+      </w:r>
+    </w:p>
+    <w:p>
+      <w:pPr>
+        <w:spacing w:after="0" w:line="240" w:lineRule="auto"/>
+        <w:ind w:left="720"/>
+        <w:rPr>
+          <w:rFonts w:ascii="Times New Roman" w:eastAsia="Times New Roman" w:hAnsi="Times New Roman" w:cs="Times New Roman"/>
+          <w:sz w:val="24"/>
+          <w:szCs w:val="24"/>
+          <w:lang w:eastAsia="en-GB"/>
+        </w:rPr>
+      </w:pPr>
+      <w:r>
+        <w:rPr>
+          <w:rFonts w:ascii="Calibri" w:eastAsia="Times New Roman" w:hAnsi="Calibri" w:cs="Calibri"/>
+          <w:color w:val="000000"/>
+          <w:lang w:eastAsia="en-GB"/>
+        </w:rPr>
+        <w:tab/>
+        <w:t>output("Enter option (P:play or B:balance or Q: quit&gt; ")</w:t>
+      </w:r>
+    </w:p>
+    <w:p>
+      <w:pPr>
+        <w:spacing w:after="0" w:line="240" w:lineRule="auto"/>
+        <w:ind w:left="720"/>
+        <w:rPr>
+          <w:rFonts w:ascii="Times New Roman" w:eastAsia="Times New Roman" w:hAnsi="Times New Roman" w:cs="Times New Roman"/>
+          <w:sz w:val="24"/>
+          <w:szCs w:val="24"/>
+          <w:lang w:eastAsia="en-GB"/>
+        </w:rPr>
+      </w:pPr>
+      <w:r>
+        <w:rPr>
+          <w:rFonts w:ascii="Calibri" w:eastAsia="Times New Roman" w:hAnsi="Calibri" w:cs="Calibri"/>
+          <w:color w:val="000000"/>
+          <w:lang w:eastAsia="en-GB"/>
+        </w:rPr>
+        <w:tab/>
+        <w:t>input(option)</w:t>
+      </w:r>
+    </w:p>
+    <w:p>
+      <w:pPr>
+        <w:spacing w:after="0" w:line="240" w:lineRule="auto"/>
+        <w:ind w:left="720"/>
+        <w:rPr>
+          <w:rFonts w:ascii="Times New Roman" w:eastAsia="Times New Roman" w:hAnsi="Times New Roman" w:cs="Times New Roman"/>
+          <w:sz w:val="24"/>
+          <w:szCs w:val="24"/>
+          <w:lang w:eastAsia="en-GB"/>
+        </w:rPr>
+      </w:pPr>
+      <w:r>
+        <w:rPr>
+          <w:rFonts w:ascii="Calibri" w:eastAsia="Times New Roman" w:hAnsi="Calibri" w:cs="Calibri"/>
+          <w:color w:val="000000"/>
+          <w:lang w:eastAsia="en-GB"/>
+        </w:rPr>
+        <w:tab/>
+        <w:t>call putInUppercase(</w:t>
+      </w:r>
       <w:r>
         <w:rPr>
           <w:rFonts w:ascii="Calibri" w:eastAsia="Times New Roman" w:hAnsi="Calibri" w:cs="Calibri"/>
           <w:b/>
           <w:bCs/>
           <w:color w:val="000000"/>
+          <w:lang w:eastAsia="en-GB"/>
+        </w:rPr>
+        <w:t>option)</w:t>
+      </w:r>
+    </w:p>
+    <w:p>
+      <w:pPr>
+        <w:spacing w:after="0" w:line="240" w:lineRule="auto"/>
+        <w:ind w:left="720"/>
+        <w:rPr>
+          <w:rFonts w:ascii="Times New Roman" w:eastAsia="Times New Roman" w:hAnsi="Times New Roman" w:cs="Times New Roman"/>
+          <w:sz w:val="24"/>
+          <w:szCs w:val="24"/>
+          <w:lang w:eastAsia="en-GB"/>
+        </w:rPr>
+      </w:pPr>
+      <w:r>
+        <w:rPr>
+          <w:rFonts w:ascii="Calibri" w:eastAsia="Times New Roman" w:hAnsi="Calibri" w:cs="Calibri"/>
+          <w:color w:val="000000"/>
+          <w:lang w:eastAsia="en-GB"/>
+        </w:rPr>
+        <w:t>endproc</w:t>
+      </w:r>
+    </w:p>
+    <w:p>
+      <w:pPr>
+        <w:spacing w:after="0" w:line="240" w:lineRule="auto"/>
+        <w:rPr>
+          <w:rFonts w:ascii="Times New Roman" w:eastAsia="Times New Roman" w:hAnsi="Times New Roman" w:cs="Times New Roman"/>
+          <w:sz w:val="24"/>
+          <w:szCs w:val="24"/>
+          <w:lang w:eastAsia="en-GB"/>
+        </w:rPr>
+      </w:pPr>
+    </w:p>
+    <w:p>
+      <w:pPr>
+        <w:spacing w:after="0" w:line="240" w:lineRule="auto"/>
+        <w:ind w:left="720"/>
+        <w:rPr>
+          <w:rFonts w:ascii="Times New Roman" w:eastAsia="Times New Roman" w:hAnsi="Times New Roman" w:cs="Times New Roman"/>
+          <w:sz w:val="24"/>
+          <w:szCs w:val="24"/>
+          <w:lang w:eastAsia="en-GB"/>
+        </w:rPr>
+      </w:pPr>
+      <w:r>
+        <w:rPr>
+          <w:rFonts w:ascii="Calibri" w:eastAsia="Times New Roman" w:hAnsi="Calibri" w:cs="Calibri"/>
+          <w:color w:val="000000"/>
+          <w:lang w:eastAsia="en-GB"/>
+        </w:rPr>
+        <w:t xml:space="preserve">proc </w:t>
+      </w:r>
+      <w:r>
+        <w:rPr>
+          <w:rFonts w:ascii="Calibri" w:eastAsia="Times New Roman" w:hAnsi="Calibri" w:cs="Calibri"/>
+          <w:color w:val="000000"/>
           <w:u w:val="single"/>
           <w:lang w:eastAsia="en-GB"/>
         </w:rPr>
-        <w:t>OUT: balance)</w:t>
-      </w:r>
-    </w:p>
-    <w:p>
-      <w:pPr>
-        <w:spacing w:after="0" w:line="240" w:lineRule="auto"/>
-        <w:ind w:left="720"/>
-        <w:rPr>
-          <w:rFonts w:ascii="Times New Roman" w:eastAsia="Times New Roman" w:hAnsi="Times New Roman" w:cs="Times New Roman"/>
-          <w:sz w:val="24"/>
-          <w:szCs w:val="24"/>
-          <w:lang w:eastAsia="en-GB"/>
-        </w:rPr>
-      </w:pPr>
-      <w:r>
-        <w:rPr>
-          <w:rFonts w:ascii="Calibri" w:eastAsia="Times New Roman" w:hAnsi="Calibri" w:cs="Calibri"/>
-          <w:color w:val="000000"/>
-          <w:lang w:eastAsia="en-GB"/>
-        </w:rPr>
-        <w:tab/>
-        <w:t>set balance to 100</w:t>
-      </w:r>
-    </w:p>
-    <w:p>
-      <w:pPr>
-        <w:spacing w:after="0" w:line="240" w:lineRule="auto"/>
-        <w:ind w:left="720"/>
-        <w:rPr>
-          <w:rFonts w:ascii="Times New Roman" w:eastAsia="Times New Roman" w:hAnsi="Times New Roman" w:cs="Times New Roman"/>
-          <w:sz w:val="24"/>
-          <w:szCs w:val="24"/>
-          <w:lang w:eastAsia="en-GB"/>
-        </w:rPr>
-      </w:pPr>
-      <w:proofErr w:type="spellStart"/>
-      <w:r>
-        <w:rPr>
-          <w:rFonts w:ascii="Calibri" w:eastAsia="Times New Roman" w:hAnsi="Calibri" w:cs="Calibri"/>
-          <w:color w:val="000000"/>
-          <w:lang w:eastAsia="en-GB"/>
-        </w:rPr>
-        <w:t>endproc</w:t>
-      </w:r>
-      <w:proofErr w:type="spellEnd"/>
-    </w:p>
-    <w:p>
-      <w:pPr>
-        <w:spacing w:after="0" w:line="240" w:lineRule="auto"/>
-        <w:rPr>
-          <w:rFonts w:ascii="Times New Roman" w:eastAsia="Times New Roman" w:hAnsi="Times New Roman" w:cs="Times New Roman"/>
-          <w:sz w:val="24"/>
-          <w:szCs w:val="24"/>
-          <w:lang w:eastAsia="en-GB"/>
-        </w:rPr>
-      </w:pPr>
-    </w:p>
-    <w:p>
-      <w:pPr>
-        <w:spacing w:after="0" w:line="240" w:lineRule="auto"/>
-        <w:ind w:left="720"/>
-        <w:rPr>
-          <w:rFonts w:ascii="Times New Roman" w:eastAsia="Times New Roman" w:hAnsi="Times New Roman" w:cs="Times New Roman"/>
-          <w:sz w:val="24"/>
-          <w:szCs w:val="24"/>
-          <w:lang w:eastAsia="en-GB"/>
-        </w:rPr>
-      </w:pPr>
-      <w:r>
-        <w:rPr>
-          <w:rFonts w:ascii="Calibri" w:eastAsia="Times New Roman" w:hAnsi="Calibri" w:cs="Calibri"/>
-          <w:color w:val="000000"/>
-          <w:lang w:eastAsia="en-GB"/>
-        </w:rPr>
-        <w:t xml:space="preserve">proc </w:t>
-      </w:r>
-      <w:proofErr w:type="spellStart"/>
-      <w:proofErr w:type="gramStart"/>
-      <w:r>
-        <w:rPr>
-          <w:rFonts w:ascii="Calibri" w:eastAsia="Times New Roman" w:hAnsi="Calibri" w:cs="Calibri"/>
-          <w:color w:val="000000"/>
-          <w:u w:val="single"/>
-          <w:lang w:eastAsia="en-GB"/>
-        </w:rPr>
-        <w:t>enterOption</w:t>
-      </w:r>
-      <w:proofErr w:type="spellEnd"/>
+        <w:t>putInUppercase(</w:t>
+      </w:r>
       <w:r>
         <w:rPr>
           <w:rFonts w:ascii="Calibri" w:eastAsia="Times New Roman" w:hAnsi="Calibri" w:cs="Calibri"/>
@@ -742,9 +774,90 @@
           <w:u w:val="single"/>
           <w:lang w:eastAsia="en-GB"/>
         </w:rPr>
-        <w:t>(</w:t>
-      </w:r>
-      <w:proofErr w:type="gramEnd"/>
+        <w:t>IN/OUT: option)</w:t>
+      </w:r>
+    </w:p>
+    <w:p>
+      <w:pPr>
+        <w:spacing w:after="0" w:line="240" w:lineRule="auto"/>
+        <w:ind w:left="720"/>
+        <w:rPr>
+          <w:rFonts w:ascii="Times New Roman" w:eastAsia="Times New Roman" w:hAnsi="Times New Roman" w:cs="Times New Roman"/>
+          <w:sz w:val="24"/>
+          <w:szCs w:val="24"/>
+          <w:lang w:eastAsia="en-GB"/>
+        </w:rPr>
+      </w:pPr>
+      <w:r>
+        <w:rPr>
+          <w:rFonts w:ascii="Calibri" w:eastAsia="Times New Roman" w:hAnsi="Calibri" w:cs="Calibri"/>
+          <w:color w:val="000000"/>
+          <w:lang w:eastAsia="en-GB"/>
+        </w:rPr>
+        <w:tab/>
+        <w:t>set option to uppercase(option)</w:t>
+      </w:r>
+    </w:p>
+    <w:p>
+      <w:pPr>
+        <w:spacing w:after="0" w:line="240" w:lineRule="auto"/>
+        <w:ind w:left="720"/>
+        <w:rPr>
+          <w:rFonts w:ascii="Times New Roman" w:eastAsia="Times New Roman" w:hAnsi="Times New Roman" w:cs="Times New Roman"/>
+          <w:sz w:val="24"/>
+          <w:szCs w:val="24"/>
+          <w:lang w:eastAsia="en-GB"/>
+        </w:rPr>
+      </w:pPr>
+      <w:r>
+        <w:rPr>
+          <w:rFonts w:ascii="Calibri" w:eastAsia="Times New Roman" w:hAnsi="Calibri" w:cs="Calibri"/>
+          <w:color w:val="000000"/>
+          <w:lang w:eastAsia="en-GB"/>
+        </w:rPr>
+        <w:t>endproc</w:t>
+      </w:r>
+    </w:p>
+    <w:p>
+      <w:pPr>
+        <w:spacing w:after="0" w:line="240" w:lineRule="auto"/>
+        <w:rPr>
+          <w:rFonts w:ascii="Times New Roman" w:eastAsia="Times New Roman" w:hAnsi="Times New Roman" w:cs="Times New Roman"/>
+          <w:sz w:val="24"/>
+          <w:szCs w:val="24"/>
+          <w:lang w:eastAsia="en-GB"/>
+        </w:rPr>
+      </w:pPr>
+    </w:p>
+    <w:p>
+      <w:pPr>
+        <w:spacing w:after="0" w:line="240" w:lineRule="auto"/>
+        <w:ind w:left="720"/>
+        <w:rPr>
+          <w:rFonts w:ascii="Times New Roman" w:eastAsia="Times New Roman" w:hAnsi="Times New Roman" w:cs="Times New Roman"/>
+          <w:sz w:val="24"/>
+          <w:szCs w:val="24"/>
+          <w:lang w:eastAsia="en-GB"/>
+        </w:rPr>
+      </w:pPr>
+      <w:r>
+        <w:rPr>
+          <w:rFonts w:ascii="Calibri" w:eastAsia="Times New Roman" w:hAnsi="Calibri" w:cs="Calibri"/>
+          <w:color w:val="000000"/>
+          <w:lang w:eastAsia="en-GB"/>
+        </w:rPr>
+        <w:lastRenderedPageBreak/>
+        <w:t xml:space="preserve">proc </w:t>
+      </w:r>
+      <w:r>
+        <w:rPr>
+          <w:rFonts w:ascii="Calibri" w:eastAsia="Times New Roman" w:hAnsi="Calibri" w:cs="Calibri"/>
+          <w:color w:val="000000"/>
+          <w:u w:val="single"/>
+          <w:lang w:eastAsia="en-GB"/>
+        </w:rPr>
+        <w:t>processOption</w:t>
+      </w:r>
       <w:r>
         <w:rPr>
           <w:rFonts w:ascii="Calibri" w:eastAsia="Times New Roman" w:hAnsi="Calibri" w:cs="Calibri"/>
@@ -754,7 +867,7 @@
           <w:u w:val="single"/>
           <w:lang w:eastAsia="en-GB"/>
         </w:rPr>
-        <w:t>OUT: option)</w:t>
+        <w:t>(IN: option, IN/OUT: balance)</w:t>
       </w:r>
     </w:p>
     <w:p>
@@ -775,42 +888,7 @@
           <w:lang w:eastAsia="en-GB"/>
         </w:rPr>
         <w:tab/>
-      </w:r>
-      <w:proofErr w:type="gramStart"/>
-      <w:r>
-        <w:rPr>
-          <w:rFonts w:ascii="Calibri" w:eastAsia="Times New Roman" w:hAnsi="Calibri" w:cs="Calibri"/>
-          <w:color w:val="000000"/>
-          <w:lang w:eastAsia="en-GB"/>
-        </w:rPr>
-        <w:t>output(</w:t>
-      </w:r>
-      <w:proofErr w:type="gramEnd"/>
-      <w:r>
-        <w:rPr>
-          <w:rFonts w:ascii="Calibri" w:eastAsia="Times New Roman" w:hAnsi="Calibri" w:cs="Calibri"/>
-          <w:color w:val="000000"/>
-          <w:lang w:eastAsia="en-GB"/>
-        </w:rPr>
-        <w:t>"Enter option (</w:t>
-      </w:r>
-      <w:proofErr w:type="spellStart"/>
-      <w:r>
-        <w:rPr>
-          <w:rFonts w:ascii="Calibri" w:eastAsia="Times New Roman" w:hAnsi="Calibri" w:cs="Calibri"/>
-          <w:color w:val="000000"/>
-          <w:lang w:eastAsia="en-GB"/>
-        </w:rPr>
-        <w:t>P:play</w:t>
-      </w:r>
-      <w:proofErr w:type="spellEnd"/>
-      <w:r>
-        <w:rPr>
-          <w:rFonts w:ascii="Calibri" w:eastAsia="Times New Roman" w:hAnsi="Calibri" w:cs="Calibri"/>
-          <w:color w:val="000000"/>
-          <w:lang w:eastAsia="en-GB"/>
-        </w:rPr>
-        <w:t xml:space="preserve"> or B:balance or Q: quit&gt; ")</w:t>
+        <w:t>if(option = 'P') then</w:t>
       </w:r>
     </w:p>
     <w:p>
@@ -831,20 +909,7 @@
           <w:lang w:eastAsia="en-GB"/>
         </w:rPr>
         <w:tab/>
-        <w:t>input(option)</w:t>
-      </w:r>
-    </w:p>
-    <w:p>
-      <w:pPr>
-        <w:spacing w:after="0" w:line="240" w:lineRule="auto"/>
-        <w:ind w:left="720"/>
-        <w:rPr>
-          <w:rFonts w:ascii="Times New Roman" w:eastAsia="Times New Roman" w:hAnsi="Times New Roman" w:cs="Times New Roman"/>
-          <w:sz w:val="24"/>
-          <w:szCs w:val="24"/>
-          <w:lang w:eastAsia="en-GB"/>
-        </w:rPr>
-      </w:pPr>
+      </w:r>
       <w:r>
         <w:rPr>
           <w:rFonts w:ascii="Calibri" w:eastAsia="Times New Roman" w:hAnsi="Calibri" w:cs="Calibri"/>
@@ -852,25 +917,7 @@
           <w:lang w:eastAsia="en-GB"/>
         </w:rPr>
         <w:tab/>
-        <w:t xml:space="preserve">call </w:t>
-      </w:r>
-      <w:proofErr w:type="spellStart"/>
-      <w:r>
-        <w:rPr>
-          <w:rFonts w:ascii="Calibri" w:eastAsia="Times New Roman" w:hAnsi="Calibri" w:cs="Calibri"/>
-          <w:color w:val="000000"/>
-          <w:lang w:eastAsia="en-GB"/>
-        </w:rPr>
-        <w:t>putInUppercase</w:t>
-      </w:r>
-      <w:proofErr w:type="spellEnd"/>
-      <w:r>
-        <w:rPr>
-          <w:rFonts w:ascii="Calibri" w:eastAsia="Times New Roman" w:hAnsi="Calibri" w:cs="Calibri"/>
-          <w:color w:val="000000"/>
-          <w:lang w:eastAsia="en-GB"/>
-        </w:rPr>
-        <w:t>(</w:t>
+        <w:t>call playGame</w:t>
       </w:r>
       <w:r>
         <w:rPr>
@@ -880,181 +927,281 @@
           <w:color w:val="000000"/>
           <w:lang w:eastAsia="en-GB"/>
         </w:rPr>
-        <w:t>option)</w:t>
-      </w:r>
-    </w:p>
-    <w:p>
-      <w:pPr>
-        <w:spacing w:after="0" w:line="240" w:lineRule="auto"/>
-        <w:ind w:left="720"/>
-        <w:rPr>
-          <w:rFonts w:ascii="Times New Roman" w:eastAsia="Times New Roman" w:hAnsi="Times New Roman" w:cs="Times New Roman"/>
-          <w:sz w:val="24"/>
-          <w:szCs w:val="24"/>
-          <w:lang w:eastAsia="en-GB"/>
-        </w:rPr>
-      </w:pPr>
-      <w:proofErr w:type="spellStart"/>
-      <w:r>
-        <w:rPr>
-          <w:rFonts w:ascii="Calibri" w:eastAsia="Times New Roman" w:hAnsi="Calibri" w:cs="Calibri"/>
-          <w:color w:val="000000"/>
-          <w:lang w:eastAsia="en-GB"/>
-        </w:rPr>
-        <w:t>endproc</w:t>
-      </w:r>
-      <w:proofErr w:type="spellEnd"/>
-    </w:p>
-    <w:p>
-      <w:pPr>
-        <w:spacing w:after="0" w:line="240" w:lineRule="auto"/>
-        <w:rPr>
-          <w:rFonts w:ascii="Times New Roman" w:eastAsia="Times New Roman" w:hAnsi="Times New Roman" w:cs="Times New Roman"/>
-          <w:sz w:val="24"/>
-          <w:szCs w:val="24"/>
-          <w:lang w:eastAsia="en-GB"/>
-        </w:rPr>
-      </w:pPr>
-    </w:p>
-    <w:p>
-      <w:pPr>
-        <w:spacing w:after="0" w:line="240" w:lineRule="auto"/>
-        <w:ind w:left="720"/>
-        <w:rPr>
-          <w:rFonts w:ascii="Times New Roman" w:eastAsia="Times New Roman" w:hAnsi="Times New Roman" w:cs="Times New Roman"/>
-          <w:sz w:val="24"/>
-          <w:szCs w:val="24"/>
-          <w:lang w:eastAsia="en-GB"/>
-        </w:rPr>
-      </w:pPr>
-      <w:r>
-        <w:rPr>
-          <w:rFonts w:ascii="Calibri" w:eastAsia="Times New Roman" w:hAnsi="Calibri" w:cs="Calibri"/>
-          <w:color w:val="000000"/>
-          <w:lang w:eastAsia="en-GB"/>
-        </w:rPr>
-        <w:t xml:space="preserve">proc </w:t>
-      </w:r>
-      <w:proofErr w:type="spellStart"/>
-      <w:proofErr w:type="gramStart"/>
-      <w:r>
-        <w:rPr>
-          <w:rFonts w:ascii="Calibri" w:eastAsia="Times New Roman" w:hAnsi="Calibri" w:cs="Calibri"/>
-          <w:color w:val="000000"/>
-          <w:u w:val="single"/>
-          <w:lang w:eastAsia="en-GB"/>
-        </w:rPr>
-        <w:t>putInUppercase</w:t>
-      </w:r>
-      <w:proofErr w:type="spellEnd"/>
-      <w:r>
-        <w:rPr>
-          <w:rFonts w:ascii="Calibri" w:eastAsia="Times New Roman" w:hAnsi="Calibri" w:cs="Calibri"/>
-          <w:color w:val="000000"/>
-          <w:u w:val="single"/>
-          <w:lang w:eastAsia="en-GB"/>
-        </w:rPr>
-        <w:t>(</w:t>
-      </w:r>
-      <w:proofErr w:type="gramEnd"/>
+        <w:t>(balance)</w:t>
+      </w:r>
+    </w:p>
+    <w:p>
+      <w:pPr>
+        <w:spacing w:after="0" w:line="240" w:lineRule="auto"/>
+        <w:ind w:left="720"/>
+        <w:rPr>
+          <w:rFonts w:ascii="Times New Roman" w:eastAsia="Times New Roman" w:hAnsi="Times New Roman" w:cs="Times New Roman"/>
+          <w:sz w:val="24"/>
+          <w:szCs w:val="24"/>
+          <w:lang w:eastAsia="en-GB"/>
+        </w:rPr>
+      </w:pPr>
+      <w:r>
+        <w:rPr>
+          <w:rFonts w:ascii="Calibri" w:eastAsia="Times New Roman" w:hAnsi="Calibri" w:cs="Calibri"/>
+          <w:color w:val="000000"/>
+          <w:lang w:eastAsia="en-GB"/>
+        </w:rPr>
+        <w:tab/>
+        <w:t>else</w:t>
+      </w:r>
+    </w:p>
+    <w:p>
+      <w:pPr>
+        <w:spacing w:after="0" w:line="240" w:lineRule="auto"/>
+        <w:ind w:left="720"/>
+        <w:rPr>
+          <w:rFonts w:ascii="Times New Roman" w:eastAsia="Times New Roman" w:hAnsi="Times New Roman" w:cs="Times New Roman"/>
+          <w:sz w:val="24"/>
+          <w:szCs w:val="24"/>
+          <w:lang w:eastAsia="en-GB"/>
+        </w:rPr>
+      </w:pPr>
+      <w:r>
+        <w:rPr>
+          <w:rFonts w:ascii="Calibri" w:eastAsia="Times New Roman" w:hAnsi="Calibri" w:cs="Calibri"/>
+          <w:color w:val="000000"/>
+          <w:lang w:eastAsia="en-GB"/>
+        </w:rPr>
+        <w:tab/>
+      </w:r>
+      <w:r>
+        <w:rPr>
+          <w:rFonts w:ascii="Calibri" w:eastAsia="Times New Roman" w:hAnsi="Calibri" w:cs="Calibri"/>
+          <w:color w:val="000000"/>
+          <w:lang w:eastAsia="en-GB"/>
+        </w:rPr>
+        <w:tab/>
+        <w:t>if(option = 'B') then</w:t>
+      </w:r>
+    </w:p>
+    <w:p>
+      <w:pPr>
+        <w:spacing w:after="0" w:line="240" w:lineRule="auto"/>
+        <w:ind w:left="720"/>
+        <w:rPr>
+          <w:rFonts w:ascii="Times New Roman" w:eastAsia="Times New Roman" w:hAnsi="Times New Roman" w:cs="Times New Roman"/>
+          <w:sz w:val="24"/>
+          <w:szCs w:val="24"/>
+          <w:lang w:eastAsia="en-GB"/>
+        </w:rPr>
+      </w:pPr>
+      <w:r>
+        <w:rPr>
+          <w:rFonts w:ascii="Calibri" w:eastAsia="Times New Roman" w:hAnsi="Calibri" w:cs="Calibri"/>
+          <w:color w:val="000000"/>
+          <w:lang w:eastAsia="en-GB"/>
+        </w:rPr>
+        <w:tab/>
+      </w:r>
+      <w:r>
+        <w:rPr>
+          <w:rFonts w:ascii="Calibri" w:eastAsia="Times New Roman" w:hAnsi="Calibri" w:cs="Calibri"/>
+          <w:color w:val="000000"/>
+          <w:lang w:eastAsia="en-GB"/>
+        </w:rPr>
+        <w:tab/>
+      </w:r>
+      <w:r>
+        <w:rPr>
+          <w:rFonts w:ascii="Calibri" w:eastAsia="Times New Roman" w:hAnsi="Calibri" w:cs="Calibri"/>
+          <w:color w:val="000000"/>
+          <w:lang w:eastAsia="en-GB"/>
+        </w:rPr>
+        <w:tab/>
+        <w:t>call showBalance</w:t>
+      </w:r>
       <w:r>
         <w:rPr>
           <w:rFonts w:ascii="Calibri" w:eastAsia="Times New Roman" w:hAnsi="Calibri" w:cs="Calibri"/>
           <w:b/>
           <w:bCs/>
           <w:color w:val="000000"/>
+          <w:lang w:eastAsia="en-GB"/>
+        </w:rPr>
+        <w:t>(balance)</w:t>
+      </w:r>
+    </w:p>
+    <w:p>
+      <w:pPr>
+        <w:spacing w:after="0" w:line="240" w:lineRule="auto"/>
+        <w:ind w:left="720"/>
+        <w:rPr>
+          <w:rFonts w:ascii="Times New Roman" w:eastAsia="Times New Roman" w:hAnsi="Times New Roman" w:cs="Times New Roman"/>
+          <w:sz w:val="24"/>
+          <w:szCs w:val="24"/>
+          <w:lang w:eastAsia="en-GB"/>
+        </w:rPr>
+      </w:pPr>
+      <w:r>
+        <w:rPr>
+          <w:rFonts w:ascii="Calibri" w:eastAsia="Times New Roman" w:hAnsi="Calibri" w:cs="Calibri"/>
+          <w:color w:val="000000"/>
+          <w:lang w:eastAsia="en-GB"/>
+        </w:rPr>
+        <w:tab/>
+      </w:r>
+      <w:r>
+        <w:rPr>
+          <w:rFonts w:ascii="Calibri" w:eastAsia="Times New Roman" w:hAnsi="Calibri" w:cs="Calibri"/>
+          <w:color w:val="000000"/>
+          <w:lang w:eastAsia="en-GB"/>
+        </w:rPr>
+        <w:tab/>
+        <w:t>else</w:t>
+      </w:r>
+    </w:p>
+    <w:p>
+      <w:pPr>
+        <w:spacing w:after="0" w:line="240" w:lineRule="auto"/>
+        <w:ind w:left="720"/>
+        <w:rPr>
+          <w:rFonts w:ascii="Times New Roman" w:eastAsia="Times New Roman" w:hAnsi="Times New Roman" w:cs="Times New Roman"/>
+          <w:sz w:val="24"/>
+          <w:szCs w:val="24"/>
+          <w:lang w:eastAsia="en-GB"/>
+        </w:rPr>
+      </w:pPr>
+      <w:r>
+        <w:rPr>
+          <w:rFonts w:ascii="Calibri" w:eastAsia="Times New Roman" w:hAnsi="Calibri" w:cs="Calibri"/>
+          <w:color w:val="000000"/>
+          <w:lang w:eastAsia="en-GB"/>
+        </w:rPr>
+        <w:tab/>
+      </w:r>
+      <w:r>
+        <w:rPr>
+          <w:rFonts w:ascii="Calibri" w:eastAsia="Times New Roman" w:hAnsi="Calibri" w:cs="Calibri"/>
+          <w:color w:val="000000"/>
+          <w:lang w:eastAsia="en-GB"/>
+        </w:rPr>
+        <w:tab/>
+      </w:r>
+      <w:r>
+        <w:rPr>
+          <w:rFonts w:ascii="Calibri" w:eastAsia="Times New Roman" w:hAnsi="Calibri" w:cs="Calibri"/>
+          <w:color w:val="000000"/>
+          <w:lang w:eastAsia="en-GB"/>
+        </w:rPr>
+        <w:tab/>
+        <w:t>output(“ERROR: Invalid Command!”)</w:t>
+      </w:r>
+    </w:p>
+    <w:p>
+      <w:pPr>
+        <w:spacing w:after="0" w:line="240" w:lineRule="auto"/>
+        <w:ind w:left="720"/>
+        <w:rPr>
+          <w:rFonts w:ascii="Times New Roman" w:eastAsia="Times New Roman" w:hAnsi="Times New Roman" w:cs="Times New Roman"/>
+          <w:sz w:val="24"/>
+          <w:szCs w:val="24"/>
+          <w:lang w:eastAsia="en-GB"/>
+        </w:rPr>
+      </w:pPr>
+      <w:r>
+        <w:rPr>
+          <w:rFonts w:ascii="Calibri" w:eastAsia="Times New Roman" w:hAnsi="Calibri" w:cs="Calibri"/>
+          <w:color w:val="000000"/>
+          <w:lang w:eastAsia="en-GB"/>
+        </w:rPr>
+        <w:tab/>
+      </w:r>
+      <w:r>
+        <w:rPr>
+          <w:rFonts w:ascii="Calibri" w:eastAsia="Times New Roman" w:hAnsi="Calibri" w:cs="Calibri"/>
+          <w:color w:val="000000"/>
+          <w:lang w:eastAsia="en-GB"/>
+        </w:rPr>
+        <w:tab/>
+        <w:t>endif</w:t>
+      </w:r>
+    </w:p>
+    <w:p>
+      <w:pPr>
+        <w:spacing w:after="0" w:line="240" w:lineRule="auto"/>
+        <w:ind w:left="720"/>
+        <w:rPr>
+          <w:rFonts w:ascii="Times New Roman" w:eastAsia="Times New Roman" w:hAnsi="Times New Roman" w:cs="Times New Roman"/>
+          <w:sz w:val="24"/>
+          <w:szCs w:val="24"/>
+          <w:lang w:eastAsia="en-GB"/>
+        </w:rPr>
+      </w:pPr>
+      <w:r>
+        <w:rPr>
+          <w:rFonts w:ascii="Calibri" w:eastAsia="Times New Roman" w:hAnsi="Calibri" w:cs="Calibri"/>
+          <w:color w:val="000000"/>
+          <w:lang w:eastAsia="en-GB"/>
+        </w:rPr>
+        <w:tab/>
+        <w:t>endif</w:t>
+      </w:r>
+    </w:p>
+    <w:p>
+      <w:pPr>
+        <w:spacing w:after="0" w:line="240" w:lineRule="auto"/>
+        <w:ind w:left="720"/>
+        <w:rPr>
+          <w:rFonts w:ascii="Times New Roman" w:eastAsia="Times New Roman" w:hAnsi="Times New Roman" w:cs="Times New Roman"/>
+          <w:sz w:val="24"/>
+          <w:szCs w:val="24"/>
+          <w:lang w:eastAsia="en-GB"/>
+        </w:rPr>
+      </w:pPr>
+      <w:r>
+        <w:rPr>
+          <w:rFonts w:ascii="Calibri" w:eastAsia="Times New Roman" w:hAnsi="Calibri" w:cs="Calibri"/>
+          <w:color w:val="000000"/>
+          <w:lang w:eastAsia="en-GB"/>
+        </w:rPr>
+        <w:t>endproc</w:t>
+      </w:r>
+    </w:p>
+    <w:p>
+      <w:pPr>
+        <w:spacing w:after="0" w:line="240" w:lineRule="auto"/>
+        <w:rPr>
+          <w:rFonts w:ascii="Times New Roman" w:eastAsia="Times New Roman" w:hAnsi="Times New Roman" w:cs="Times New Roman"/>
+          <w:sz w:val="24"/>
+          <w:szCs w:val="24"/>
+          <w:lang w:eastAsia="en-GB"/>
+        </w:rPr>
+      </w:pPr>
+    </w:p>
+    <w:p>
+      <w:pPr>
+        <w:spacing w:after="0" w:line="240" w:lineRule="auto"/>
+        <w:ind w:left="720"/>
+        <w:rPr>
+          <w:rFonts w:ascii="Times New Roman" w:eastAsia="Times New Roman" w:hAnsi="Times New Roman" w:cs="Times New Roman"/>
+          <w:sz w:val="24"/>
+          <w:szCs w:val="24"/>
+          <w:lang w:eastAsia="en-GB"/>
+        </w:rPr>
+      </w:pPr>
+      <w:r>
+        <w:rPr>
+          <w:rFonts w:ascii="Calibri" w:eastAsia="Times New Roman" w:hAnsi="Calibri" w:cs="Calibri"/>
+          <w:color w:val="000000"/>
+          <w:lang w:eastAsia="en-GB"/>
+        </w:rPr>
+        <w:t xml:space="preserve">proc </w:t>
+      </w:r>
+      <w:r>
+        <w:rPr>
+          <w:rFonts w:ascii="Calibri" w:eastAsia="Times New Roman" w:hAnsi="Calibri" w:cs="Calibri"/>
+          <w:color w:val="000000"/>
           <w:u w:val="single"/>
           <w:lang w:eastAsia="en-GB"/>
         </w:rPr>
-        <w:t>IN/OUT: option)</w:t>
-      </w:r>
-    </w:p>
-    <w:p>
-      <w:pPr>
-        <w:spacing w:after="0" w:line="240" w:lineRule="auto"/>
-        <w:ind w:left="720"/>
-        <w:rPr>
-          <w:rFonts w:ascii="Times New Roman" w:eastAsia="Times New Roman" w:hAnsi="Times New Roman" w:cs="Times New Roman"/>
-          <w:sz w:val="24"/>
-          <w:szCs w:val="24"/>
-          <w:lang w:eastAsia="en-GB"/>
-        </w:rPr>
-      </w:pPr>
-      <w:r>
-        <w:rPr>
-          <w:rFonts w:ascii="Calibri" w:eastAsia="Times New Roman" w:hAnsi="Calibri" w:cs="Calibri"/>
-          <w:color w:val="000000"/>
-          <w:lang w:eastAsia="en-GB"/>
-        </w:rPr>
-        <w:tab/>
-        <w:t>set option to uppercase(option)</w:t>
-      </w:r>
-    </w:p>
-    <w:p>
-      <w:pPr>
-        <w:spacing w:after="0" w:line="240" w:lineRule="auto"/>
-        <w:ind w:left="720"/>
-        <w:rPr>
-          <w:rFonts w:ascii="Times New Roman" w:eastAsia="Times New Roman" w:hAnsi="Times New Roman" w:cs="Times New Roman"/>
-          <w:sz w:val="24"/>
-          <w:szCs w:val="24"/>
-          <w:lang w:eastAsia="en-GB"/>
-        </w:rPr>
-      </w:pPr>
-      <w:proofErr w:type="spellStart"/>
-      <w:r>
-        <w:rPr>
-          <w:rFonts w:ascii="Calibri" w:eastAsia="Times New Roman" w:hAnsi="Calibri" w:cs="Calibri"/>
-          <w:color w:val="000000"/>
-          <w:lang w:eastAsia="en-GB"/>
-        </w:rPr>
-        <w:t>endproc</w:t>
-      </w:r>
-      <w:proofErr w:type="spellEnd"/>
-    </w:p>
-    <w:p>
-      <w:pPr>
-        <w:spacing w:after="0" w:line="240" w:lineRule="auto"/>
-        <w:rPr>
-          <w:rFonts w:ascii="Times New Roman" w:eastAsia="Times New Roman" w:hAnsi="Times New Roman" w:cs="Times New Roman"/>
-          <w:sz w:val="24"/>
-          <w:szCs w:val="24"/>
-          <w:lang w:eastAsia="en-GB"/>
-        </w:rPr>
-      </w:pPr>
-    </w:p>
-    <w:p>
-      <w:pPr>
-        <w:spacing w:after="0" w:line="240" w:lineRule="auto"/>
-        <w:ind w:left="720"/>
-        <w:rPr>
-          <w:rFonts w:ascii="Times New Roman" w:eastAsia="Times New Roman" w:hAnsi="Times New Roman" w:cs="Times New Roman"/>
-          <w:sz w:val="24"/>
-          <w:szCs w:val="24"/>
-          <w:lang w:eastAsia="en-GB"/>
-        </w:rPr>
-      </w:pPr>
-      <w:r>
-        <w:rPr>
-          <w:rFonts w:ascii="Calibri" w:eastAsia="Times New Roman" w:hAnsi="Calibri" w:cs="Calibri"/>
-          <w:color w:val="000000"/>
-          <w:lang w:eastAsia="en-GB"/>
-        </w:rPr>
-        <w:lastRenderedPageBreak/>
-        <w:t xml:space="preserve">proc </w:t>
-      </w:r>
-      <w:proofErr w:type="spellStart"/>
-      <w:proofErr w:type="gramStart"/>
-      <w:r>
-        <w:rPr>
-          <w:rFonts w:ascii="Calibri" w:eastAsia="Times New Roman" w:hAnsi="Calibri" w:cs="Calibri"/>
-          <w:color w:val="000000"/>
-          <w:u w:val="single"/>
-          <w:lang w:eastAsia="en-GB"/>
-        </w:rPr>
-        <w:t>processOption</w:t>
-      </w:r>
-      <w:proofErr w:type="spellEnd"/>
+        <w:t>playGame</w:t>
+      </w:r>
       <w:r>
         <w:rPr>
           <w:rFonts w:ascii="Calibri" w:eastAsia="Times New Roman" w:hAnsi="Calibri" w:cs="Calibri"/>
@@ -1064,9 +1211,131 @@
           <w:u w:val="single"/>
           <w:lang w:eastAsia="en-GB"/>
         </w:rPr>
-        <w:t>(</w:t>
-      </w:r>
-      <w:proofErr w:type="gramEnd"/>
+        <w:t>(IN/OUT: balance)</w:t>
+      </w:r>
+    </w:p>
+    <w:p>
+      <w:pPr>
+        <w:spacing w:after="0" w:line="240" w:lineRule="auto"/>
+        <w:ind w:left="720"/>
+        <w:rPr>
+          <w:rFonts w:ascii="Times New Roman" w:eastAsia="Times New Roman" w:hAnsi="Times New Roman" w:cs="Times New Roman"/>
+          <w:sz w:val="24"/>
+          <w:szCs w:val="24"/>
+          <w:lang w:eastAsia="en-GB"/>
+        </w:rPr>
+      </w:pPr>
+      <w:r>
+        <w:rPr>
+          <w:rFonts w:ascii="Calibri" w:eastAsia="Times New Roman" w:hAnsi="Calibri" w:cs="Calibri"/>
+          <w:color w:val="000000"/>
+          <w:lang w:eastAsia="en-GB"/>
+        </w:rPr>
+        <w:tab/>
+        <w:t>output(“Playing...”)</w:t>
+      </w:r>
+    </w:p>
+    <w:p>
+      <w:pPr>
+        <w:spacing w:after="0" w:line="240" w:lineRule="auto"/>
+        <w:ind w:left="720"/>
+        <w:rPr>
+          <w:rFonts w:ascii="Times New Roman" w:eastAsia="Times New Roman" w:hAnsi="Times New Roman" w:cs="Times New Roman"/>
+          <w:sz w:val="24"/>
+          <w:szCs w:val="24"/>
+          <w:lang w:eastAsia="en-GB"/>
+        </w:rPr>
+      </w:pPr>
+      <w:r>
+        <w:rPr>
+          <w:rFonts w:ascii="Calibri" w:eastAsia="Times New Roman" w:hAnsi="Calibri" w:cs="Calibri"/>
+          <w:color w:val="000000"/>
+          <w:lang w:eastAsia="en-GB"/>
+        </w:rPr>
+        <w:tab/>
+        <w:t>set balance to balance – 20</w:t>
+      </w:r>
+    </w:p>
+    <w:p>
+      <w:pPr>
+        <w:spacing w:after="0" w:line="240" w:lineRule="auto"/>
+        <w:ind w:left="720"/>
+        <w:rPr>
+          <w:rFonts w:ascii="Times New Roman" w:eastAsia="Times New Roman" w:hAnsi="Times New Roman" w:cs="Times New Roman"/>
+          <w:sz w:val="24"/>
+          <w:szCs w:val="24"/>
+          <w:lang w:eastAsia="en-GB"/>
+        </w:rPr>
+      </w:pPr>
+      <w:r>
+        <w:rPr>
+          <w:rFonts w:ascii="Calibri" w:eastAsia="Times New Roman" w:hAnsi="Calibri" w:cs="Calibri"/>
+          <w:color w:val="000000"/>
+          <w:lang w:eastAsia="en-GB"/>
+        </w:rPr>
+        <w:tab/>
+        <w:t>//...</w:t>
+      </w:r>
+    </w:p>
+    <w:p>
+      <w:pPr>
+        <w:spacing w:after="0" w:line="240" w:lineRule="auto"/>
+        <w:ind w:left="720"/>
+        <w:rPr>
+          <w:rFonts w:ascii="Times New Roman" w:eastAsia="Times New Roman" w:hAnsi="Times New Roman" w:cs="Times New Roman"/>
+          <w:sz w:val="24"/>
+          <w:szCs w:val="24"/>
+          <w:lang w:eastAsia="en-GB"/>
+        </w:rPr>
+      </w:pPr>
+      <w:r>
+        <w:rPr>
+          <w:rFonts w:ascii="Calibri" w:eastAsia="Times New Roman" w:hAnsi="Calibri" w:cs="Calibri"/>
+          <w:color w:val="000000"/>
+          <w:lang w:eastAsia="en-GB"/>
+        </w:rPr>
+        <w:t>endproc</w:t>
+      </w:r>
+    </w:p>
+    <w:p>
+      <w:pPr>
+        <w:spacing w:after="0" w:line="240" w:lineRule="auto"/>
+        <w:rPr>
+          <w:rFonts w:ascii="Times New Roman" w:eastAsia="Times New Roman" w:hAnsi="Times New Roman" w:cs="Times New Roman"/>
+          <w:sz w:val="24"/>
+          <w:szCs w:val="24"/>
+          <w:lang w:eastAsia="en-GB"/>
+        </w:rPr>
+      </w:pPr>
+    </w:p>
+    <w:p>
+      <w:pPr>
+        <w:spacing w:after="0" w:line="240" w:lineRule="auto"/>
+        <w:ind w:left="720"/>
+        <w:rPr>
+          <w:rFonts w:ascii="Times New Roman" w:eastAsia="Times New Roman" w:hAnsi="Times New Roman" w:cs="Times New Roman"/>
+          <w:sz w:val="24"/>
+          <w:szCs w:val="24"/>
+          <w:lang w:eastAsia="en-GB"/>
+        </w:rPr>
+      </w:pPr>
+      <w:r>
+        <w:rPr>
+          <w:rFonts w:ascii="Calibri" w:eastAsia="Times New Roman" w:hAnsi="Calibri" w:cs="Calibri"/>
+          <w:color w:val="000000"/>
+          <w:lang w:eastAsia="en-GB"/>
+        </w:rPr>
+        <w:t xml:space="preserve">proc </w:t>
+      </w:r>
+      <w:r>
+        <w:rPr>
+          <w:rFonts w:ascii="Calibri" w:eastAsia="Times New Roman" w:hAnsi="Calibri" w:cs="Calibri"/>
+          <w:color w:val="000000"/>
+          <w:u w:val="single"/>
+          <w:lang w:eastAsia="en-GB"/>
+        </w:rPr>
+        <w:t>showBalance</w:t>
+      </w:r>
       <w:r>
         <w:rPr>
           <w:rFonts w:ascii="Calibri" w:eastAsia="Times New Roman" w:hAnsi="Calibri" w:cs="Calibri"/>
@@ -1076,7 +1345,7 @@
           <w:u w:val="single"/>
           <w:lang w:eastAsia="en-GB"/>
         </w:rPr>
-        <w:t>IN: option, IN/OUT: balance)</w:t>
+        <w:t>(IN: balance)</w:t>
       </w:r>
     </w:p>
     <w:p>
@@ -1097,344 +1366,20 @@
           <w:lang w:eastAsia="en-GB"/>
         </w:rPr>
         <w:tab/>
-      </w:r>
-      <w:proofErr w:type="gramStart"/>
-      <w:r>
-        <w:rPr>
-          <w:rFonts w:ascii="Calibri" w:eastAsia="Times New Roman" w:hAnsi="Calibri" w:cs="Calibri"/>
-          <w:color w:val="000000"/>
-          <w:lang w:eastAsia="en-GB"/>
-        </w:rPr>
-        <w:t>if(</w:t>
-      </w:r>
-      <w:proofErr w:type="gramEnd"/>
-      <w:r>
-        <w:rPr>
-          <w:rFonts w:ascii="Calibri" w:eastAsia="Times New Roman" w:hAnsi="Calibri" w:cs="Calibri"/>
-          <w:color w:val="000000"/>
-          <w:lang w:eastAsia="en-GB"/>
-        </w:rPr>
-        <w:t>option = 'P') then</w:t>
-      </w:r>
-    </w:p>
-    <w:p>
-      <w:pPr>
-        <w:spacing w:after="0" w:line="240" w:lineRule="auto"/>
-        <w:ind w:left="720"/>
-        <w:rPr>
-          <w:rFonts w:ascii="Times New Roman" w:eastAsia="Times New Roman" w:hAnsi="Times New Roman" w:cs="Times New Roman"/>
-          <w:sz w:val="24"/>
-          <w:szCs w:val="24"/>
-          <w:lang w:eastAsia="en-GB"/>
-        </w:rPr>
-      </w:pPr>
-      <w:r>
-        <w:rPr>
-          <w:rFonts w:ascii="Calibri" w:eastAsia="Times New Roman" w:hAnsi="Calibri" w:cs="Calibri"/>
-          <w:color w:val="000000"/>
-          <w:lang w:eastAsia="en-GB"/>
-        </w:rPr>
-        <w:tab/>
-      </w:r>
-      <w:r>
-        <w:rPr>
-          <w:rFonts w:ascii="Calibri" w:eastAsia="Times New Roman" w:hAnsi="Calibri" w:cs="Calibri"/>
-          <w:color w:val="000000"/>
-          <w:lang w:eastAsia="en-GB"/>
-        </w:rPr>
-        <w:tab/>
-        <w:t xml:space="preserve">call </w:t>
-      </w:r>
-      <w:proofErr w:type="spellStart"/>
-      <w:r>
-        <w:rPr>
-          <w:rFonts w:ascii="Calibri" w:eastAsia="Times New Roman" w:hAnsi="Calibri" w:cs="Calibri"/>
-          <w:color w:val="000000"/>
-          <w:lang w:eastAsia="en-GB"/>
-        </w:rPr>
-        <w:t>playGame</w:t>
-      </w:r>
-      <w:proofErr w:type="spellEnd"/>
-      <w:r>
-        <w:rPr>
-          <w:rFonts w:ascii="Calibri" w:eastAsia="Times New Roman" w:hAnsi="Calibri" w:cs="Calibri"/>
-          <w:b/>
-          <w:bCs/>
-          <w:color w:val="000000"/>
-          <w:lang w:eastAsia="en-GB"/>
-        </w:rPr>
-        <w:t>(balance)</w:t>
-      </w:r>
-    </w:p>
-    <w:p>
-      <w:pPr>
-        <w:spacing w:after="0" w:line="240" w:lineRule="auto"/>
-        <w:ind w:left="720"/>
-        <w:rPr>
-          <w:rFonts w:ascii="Times New Roman" w:eastAsia="Times New Roman" w:hAnsi="Times New Roman" w:cs="Times New Roman"/>
-          <w:sz w:val="24"/>
-          <w:szCs w:val="24"/>
-          <w:lang w:eastAsia="en-GB"/>
-        </w:rPr>
-      </w:pPr>
-      <w:r>
-        <w:rPr>
-          <w:rFonts w:ascii="Calibri" w:eastAsia="Times New Roman" w:hAnsi="Calibri" w:cs="Calibri"/>
-          <w:color w:val="000000"/>
-          <w:lang w:eastAsia="en-GB"/>
-        </w:rPr>
-        <w:tab/>
-        <w:t>else</w:t>
-      </w:r>
-    </w:p>
-    <w:p>
-      <w:pPr>
-        <w:spacing w:after="0" w:line="240" w:lineRule="auto"/>
-        <w:ind w:left="720"/>
-        <w:rPr>
-          <w:rFonts w:ascii="Times New Roman" w:eastAsia="Times New Roman" w:hAnsi="Times New Roman" w:cs="Times New Roman"/>
-          <w:sz w:val="24"/>
-          <w:szCs w:val="24"/>
-          <w:lang w:eastAsia="en-GB"/>
-        </w:rPr>
-      </w:pPr>
-      <w:r>
-        <w:rPr>
-          <w:rFonts w:ascii="Calibri" w:eastAsia="Times New Roman" w:hAnsi="Calibri" w:cs="Calibri"/>
-          <w:color w:val="000000"/>
-          <w:lang w:eastAsia="en-GB"/>
-        </w:rPr>
-        <w:tab/>
-      </w:r>
-      <w:r>
-        <w:rPr>
-          <w:rFonts w:ascii="Calibri" w:eastAsia="Times New Roman" w:hAnsi="Calibri" w:cs="Calibri"/>
-          <w:color w:val="000000"/>
-          <w:lang w:eastAsia="en-GB"/>
-        </w:rPr>
-        <w:tab/>
-      </w:r>
-      <w:proofErr w:type="gramStart"/>
-      <w:r>
-        <w:rPr>
-          <w:rFonts w:ascii="Calibri" w:eastAsia="Times New Roman" w:hAnsi="Calibri" w:cs="Calibri"/>
-          <w:color w:val="000000"/>
-          <w:lang w:eastAsia="en-GB"/>
-        </w:rPr>
-        <w:t>if(</w:t>
-      </w:r>
-      <w:proofErr w:type="gramEnd"/>
-      <w:r>
-        <w:rPr>
-          <w:rFonts w:ascii="Calibri" w:eastAsia="Times New Roman" w:hAnsi="Calibri" w:cs="Calibri"/>
-          <w:color w:val="000000"/>
-          <w:lang w:eastAsia="en-GB"/>
-        </w:rPr>
-        <w:t>option = 'B') then</w:t>
-      </w:r>
-    </w:p>
-    <w:p>
-      <w:pPr>
-        <w:spacing w:after="0" w:line="240" w:lineRule="auto"/>
-        <w:ind w:left="720"/>
-        <w:rPr>
-          <w:rFonts w:ascii="Times New Roman" w:eastAsia="Times New Roman" w:hAnsi="Times New Roman" w:cs="Times New Roman"/>
-          <w:sz w:val="24"/>
-          <w:szCs w:val="24"/>
-          <w:lang w:eastAsia="en-GB"/>
-        </w:rPr>
-      </w:pPr>
-      <w:r>
-        <w:rPr>
-          <w:rFonts w:ascii="Calibri" w:eastAsia="Times New Roman" w:hAnsi="Calibri" w:cs="Calibri"/>
-          <w:color w:val="000000"/>
-          <w:lang w:eastAsia="en-GB"/>
-        </w:rPr>
-        <w:tab/>
-      </w:r>
-      <w:r>
-        <w:rPr>
-          <w:rFonts w:ascii="Calibri" w:eastAsia="Times New Roman" w:hAnsi="Calibri" w:cs="Calibri"/>
-          <w:color w:val="000000"/>
-          <w:lang w:eastAsia="en-GB"/>
-        </w:rPr>
-        <w:tab/>
-      </w:r>
-      <w:r>
-        <w:rPr>
-          <w:rFonts w:ascii="Calibri" w:eastAsia="Times New Roman" w:hAnsi="Calibri" w:cs="Calibri"/>
-          <w:color w:val="000000"/>
-          <w:lang w:eastAsia="en-GB"/>
-        </w:rPr>
-        <w:tab/>
-        <w:t xml:space="preserve">call </w:t>
-      </w:r>
-      <w:proofErr w:type="spellStart"/>
-      <w:r>
-        <w:rPr>
-          <w:rFonts w:ascii="Calibri" w:eastAsia="Times New Roman" w:hAnsi="Calibri" w:cs="Calibri"/>
-          <w:color w:val="000000"/>
-          <w:lang w:eastAsia="en-GB"/>
-        </w:rPr>
-        <w:t>showBalance</w:t>
-      </w:r>
-      <w:proofErr w:type="spellEnd"/>
-      <w:r>
-        <w:rPr>
-          <w:rFonts w:ascii="Calibri" w:eastAsia="Times New Roman" w:hAnsi="Calibri" w:cs="Calibri"/>
-          <w:b/>
-          <w:bCs/>
-          <w:color w:val="000000"/>
-          <w:lang w:eastAsia="en-GB"/>
-        </w:rPr>
-        <w:t>(balance)</w:t>
-      </w:r>
-    </w:p>
-    <w:p>
-      <w:pPr>
-        <w:spacing w:after="0" w:line="240" w:lineRule="auto"/>
-        <w:ind w:left="720"/>
-        <w:rPr>
-          <w:rFonts w:ascii="Times New Roman" w:eastAsia="Times New Roman" w:hAnsi="Times New Roman" w:cs="Times New Roman"/>
-          <w:sz w:val="24"/>
-          <w:szCs w:val="24"/>
-          <w:lang w:eastAsia="en-GB"/>
-        </w:rPr>
-      </w:pPr>
-      <w:r>
-        <w:rPr>
-          <w:rFonts w:ascii="Calibri" w:eastAsia="Times New Roman" w:hAnsi="Calibri" w:cs="Calibri"/>
-          <w:color w:val="000000"/>
-          <w:lang w:eastAsia="en-GB"/>
-        </w:rPr>
-        <w:tab/>
-      </w:r>
-      <w:r>
-        <w:rPr>
-          <w:rFonts w:ascii="Calibri" w:eastAsia="Times New Roman" w:hAnsi="Calibri" w:cs="Calibri"/>
-          <w:color w:val="000000"/>
-          <w:lang w:eastAsia="en-GB"/>
-        </w:rPr>
-        <w:tab/>
-        <w:t>else</w:t>
-      </w:r>
-    </w:p>
-    <w:p>
-      <w:pPr>
-        <w:spacing w:after="0" w:line="240" w:lineRule="auto"/>
-        <w:ind w:left="720"/>
-        <w:rPr>
-          <w:rFonts w:ascii="Times New Roman" w:eastAsia="Times New Roman" w:hAnsi="Times New Roman" w:cs="Times New Roman"/>
-          <w:sz w:val="24"/>
-          <w:szCs w:val="24"/>
-          <w:lang w:eastAsia="en-GB"/>
-        </w:rPr>
-      </w:pPr>
-      <w:r>
-        <w:rPr>
-          <w:rFonts w:ascii="Calibri" w:eastAsia="Times New Roman" w:hAnsi="Calibri" w:cs="Calibri"/>
-          <w:color w:val="000000"/>
-          <w:lang w:eastAsia="en-GB"/>
-        </w:rPr>
-        <w:tab/>
-      </w:r>
-      <w:r>
-        <w:rPr>
-          <w:rFonts w:ascii="Calibri" w:eastAsia="Times New Roman" w:hAnsi="Calibri" w:cs="Calibri"/>
-          <w:color w:val="000000"/>
-          <w:lang w:eastAsia="en-GB"/>
-        </w:rPr>
-        <w:tab/>
-      </w:r>
-      <w:r>
-        <w:rPr>
-          <w:rFonts w:ascii="Calibri" w:eastAsia="Times New Roman" w:hAnsi="Calibri" w:cs="Calibri"/>
-          <w:color w:val="000000"/>
-          <w:lang w:eastAsia="en-GB"/>
-        </w:rPr>
-        <w:tab/>
-      </w:r>
-      <w:proofErr w:type="gramStart"/>
-      <w:r>
-        <w:rPr>
-          <w:rFonts w:ascii="Calibri" w:eastAsia="Times New Roman" w:hAnsi="Calibri" w:cs="Calibri"/>
-          <w:color w:val="000000"/>
-          <w:lang w:eastAsia="en-GB"/>
-        </w:rPr>
-        <w:t>output(</w:t>
-      </w:r>
-      <w:proofErr w:type="gramEnd"/>
-      <w:r>
-        <w:rPr>
-          <w:rFonts w:ascii="Calibri" w:eastAsia="Times New Roman" w:hAnsi="Calibri" w:cs="Calibri"/>
-          <w:color w:val="000000"/>
-          <w:lang w:eastAsia="en-GB"/>
-        </w:rPr>
-        <w:t>“ERROR: Invalid Command!”)</w:t>
-      </w:r>
-    </w:p>
-    <w:p>
-      <w:pPr>
-        <w:spacing w:after="0" w:line="240" w:lineRule="auto"/>
-        <w:ind w:left="720"/>
-        <w:rPr>
-          <w:rFonts w:ascii="Times New Roman" w:eastAsia="Times New Roman" w:hAnsi="Times New Roman" w:cs="Times New Roman"/>
-          <w:sz w:val="24"/>
-          <w:szCs w:val="24"/>
-          <w:lang w:eastAsia="en-GB"/>
-        </w:rPr>
-      </w:pPr>
-      <w:r>
-        <w:rPr>
-          <w:rFonts w:ascii="Calibri" w:eastAsia="Times New Roman" w:hAnsi="Calibri" w:cs="Calibri"/>
-          <w:color w:val="000000"/>
-          <w:lang w:eastAsia="en-GB"/>
-        </w:rPr>
-        <w:tab/>
-      </w:r>
-      <w:r>
-        <w:rPr>
-          <w:rFonts w:ascii="Calibri" w:eastAsia="Times New Roman" w:hAnsi="Calibri" w:cs="Calibri"/>
-          <w:color w:val="000000"/>
-          <w:lang w:eastAsia="en-GB"/>
-        </w:rPr>
-        <w:tab/>
-        <w:t>endif</w:t>
-      </w:r>
-    </w:p>
-    <w:p>
-      <w:pPr>
-        <w:spacing w:after="0" w:line="240" w:lineRule="auto"/>
-        <w:ind w:left="720"/>
-        <w:rPr>
-          <w:rFonts w:ascii="Times New Roman" w:eastAsia="Times New Roman" w:hAnsi="Times New Roman" w:cs="Times New Roman"/>
-          <w:sz w:val="24"/>
-          <w:szCs w:val="24"/>
-          <w:lang w:eastAsia="en-GB"/>
-        </w:rPr>
-      </w:pPr>
-      <w:r>
-        <w:rPr>
-          <w:rFonts w:ascii="Calibri" w:eastAsia="Times New Roman" w:hAnsi="Calibri" w:cs="Calibri"/>
-          <w:color w:val="000000"/>
-          <w:lang w:eastAsia="en-GB"/>
-        </w:rPr>
-        <w:tab/>
-        <w:t>endif</w:t>
-      </w:r>
-    </w:p>
-    <w:p>
-      <w:pPr>
-        <w:spacing w:after="0" w:line="240" w:lineRule="auto"/>
-        <w:ind w:left="720"/>
-        <w:rPr>
-          <w:rFonts w:ascii="Times New Roman" w:eastAsia="Times New Roman" w:hAnsi="Times New Roman" w:cs="Times New Roman"/>
-          <w:sz w:val="24"/>
-          <w:szCs w:val="24"/>
-          <w:lang w:eastAsia="en-GB"/>
-        </w:rPr>
-      </w:pPr>
-      <w:proofErr w:type="spellStart"/>
+        <w:t>output(“The current balance is £”, balance)</w:t>
+      </w:r>
+    </w:p>
+    <w:p>
+      <w:pPr>
+        <w:spacing w:after="0" w:line="240" w:lineRule="auto"/>
+        <w:ind w:left="720"/>
+        <w:rPr>
+          <w:rFonts w:ascii="Times New Roman" w:eastAsia="Times New Roman" w:hAnsi="Times New Roman" w:cs="Times New Roman"/>
+          <w:sz w:val="24"/>
+          <w:szCs w:val="24"/>
+          <w:lang w:eastAsia="en-GB"/>
+        </w:rPr>
+      </w:pPr>
       <w:r>
         <w:rPr>
           <w:rFonts w:ascii="Calibri" w:eastAsia="Times New Roman" w:hAnsi="Calibri" w:cs="Calibri"/>
@@ -1443,301 +1388,15 @@
         </w:rPr>
         <w:t>endproc</w:t>
       </w:r>
-      <w:proofErr w:type="spellEnd"/>
-    </w:p>
-    <w:p>
-      <w:pPr>
-        <w:spacing w:after="0" w:line="240" w:lineRule="auto"/>
-        <w:rPr>
-          <w:rFonts w:ascii="Times New Roman" w:eastAsia="Times New Roman" w:hAnsi="Times New Roman" w:cs="Times New Roman"/>
-          <w:sz w:val="24"/>
-          <w:szCs w:val="24"/>
-          <w:lang w:eastAsia="en-GB"/>
-        </w:rPr>
-      </w:pPr>
-    </w:p>
-    <w:p>
-      <w:pPr>
-        <w:spacing w:after="0" w:line="240" w:lineRule="auto"/>
-        <w:ind w:left="720"/>
-        <w:rPr>
-          <w:rFonts w:ascii="Times New Roman" w:eastAsia="Times New Roman" w:hAnsi="Times New Roman" w:cs="Times New Roman"/>
-          <w:sz w:val="24"/>
-          <w:szCs w:val="24"/>
-          <w:lang w:eastAsia="en-GB"/>
-        </w:rPr>
-      </w:pPr>
-      <w:r>
-        <w:rPr>
-          <w:rFonts w:ascii="Calibri" w:eastAsia="Times New Roman" w:hAnsi="Calibri" w:cs="Calibri"/>
-          <w:color w:val="000000"/>
-          <w:lang w:eastAsia="en-GB"/>
-        </w:rPr>
-        <w:t xml:space="preserve">proc </w:t>
-      </w:r>
-      <w:proofErr w:type="spellStart"/>
-      <w:proofErr w:type="gramStart"/>
-      <w:r>
-        <w:rPr>
-          <w:rFonts w:ascii="Calibri" w:eastAsia="Times New Roman" w:hAnsi="Calibri" w:cs="Calibri"/>
-          <w:color w:val="000000"/>
-          <w:u w:val="single"/>
-          <w:lang w:eastAsia="en-GB"/>
-        </w:rPr>
-        <w:t>playGame</w:t>
-      </w:r>
-      <w:proofErr w:type="spellEnd"/>
-      <w:r>
-        <w:rPr>
-          <w:rFonts w:ascii="Calibri" w:eastAsia="Times New Roman" w:hAnsi="Calibri" w:cs="Calibri"/>
-          <w:b/>
-          <w:bCs/>
-          <w:color w:val="000000"/>
-          <w:u w:val="single"/>
-          <w:lang w:eastAsia="en-GB"/>
-        </w:rPr>
-        <w:t>(</w:t>
-      </w:r>
-      <w:proofErr w:type="gramEnd"/>
-      <w:r>
-        <w:rPr>
-          <w:rFonts w:ascii="Calibri" w:eastAsia="Times New Roman" w:hAnsi="Calibri" w:cs="Calibri"/>
-          <w:b/>
-          <w:bCs/>
-          <w:color w:val="000000"/>
-          <w:u w:val="single"/>
-          <w:lang w:eastAsia="en-GB"/>
-        </w:rPr>
-        <w:t>IN/OUT: balance)</w:t>
-      </w:r>
-    </w:p>
-    <w:p>
-      <w:pPr>
-        <w:spacing w:after="0" w:line="240" w:lineRule="auto"/>
-        <w:ind w:left="720"/>
-        <w:rPr>
-          <w:rFonts w:ascii="Times New Roman" w:eastAsia="Times New Roman" w:hAnsi="Times New Roman" w:cs="Times New Roman"/>
-          <w:sz w:val="24"/>
-          <w:szCs w:val="24"/>
-          <w:lang w:eastAsia="en-GB"/>
-        </w:rPr>
-      </w:pPr>
-      <w:r>
-        <w:rPr>
-          <w:rFonts w:ascii="Calibri" w:eastAsia="Times New Roman" w:hAnsi="Calibri" w:cs="Calibri"/>
-          <w:color w:val="000000"/>
-          <w:lang w:eastAsia="en-GB"/>
-        </w:rPr>
-        <w:tab/>
-      </w:r>
-      <w:proofErr w:type="gramStart"/>
-      <w:r>
-        <w:rPr>
-          <w:rFonts w:ascii="Calibri" w:eastAsia="Times New Roman" w:hAnsi="Calibri" w:cs="Calibri"/>
-          <w:color w:val="000000"/>
-          <w:lang w:eastAsia="en-GB"/>
-        </w:rPr>
-        <w:t>output(</w:t>
-      </w:r>
-      <w:proofErr w:type="gramEnd"/>
-      <w:r>
-        <w:rPr>
-          <w:rFonts w:ascii="Calibri" w:eastAsia="Times New Roman" w:hAnsi="Calibri" w:cs="Calibri"/>
-          <w:color w:val="000000"/>
-          <w:lang w:eastAsia="en-GB"/>
-        </w:rPr>
-        <w:t>“Playing...”)</w:t>
-      </w:r>
-    </w:p>
-    <w:p>
-      <w:pPr>
-        <w:spacing w:after="0" w:line="240" w:lineRule="auto"/>
-        <w:ind w:left="720"/>
-        <w:rPr>
-          <w:rFonts w:ascii="Times New Roman" w:eastAsia="Times New Roman" w:hAnsi="Times New Roman" w:cs="Times New Roman"/>
-          <w:sz w:val="24"/>
-          <w:szCs w:val="24"/>
-          <w:lang w:eastAsia="en-GB"/>
-        </w:rPr>
-      </w:pPr>
-      <w:r>
-        <w:rPr>
-          <w:rFonts w:ascii="Calibri" w:eastAsia="Times New Roman" w:hAnsi="Calibri" w:cs="Calibri"/>
-          <w:color w:val="000000"/>
-          <w:lang w:eastAsia="en-GB"/>
-        </w:rPr>
-        <w:tab/>
-        <w:t>set balance to balance – 20</w:t>
-      </w:r>
-    </w:p>
-    <w:p>
-      <w:pPr>
-        <w:spacing w:after="0" w:line="240" w:lineRule="auto"/>
-        <w:ind w:left="720"/>
-        <w:rPr>
-          <w:rFonts w:ascii="Times New Roman" w:eastAsia="Times New Roman" w:hAnsi="Times New Roman" w:cs="Times New Roman"/>
-          <w:sz w:val="24"/>
-          <w:szCs w:val="24"/>
-          <w:lang w:eastAsia="en-GB"/>
-        </w:rPr>
-      </w:pPr>
-      <w:r>
-        <w:rPr>
-          <w:rFonts w:ascii="Calibri" w:eastAsia="Times New Roman" w:hAnsi="Calibri" w:cs="Calibri"/>
-          <w:color w:val="000000"/>
-          <w:lang w:eastAsia="en-GB"/>
-        </w:rPr>
-        <w:tab/>
-        <w:t>//...</w:t>
-      </w:r>
-    </w:p>
-    <w:p>
-      <w:pPr>
-        <w:spacing w:after="0" w:line="240" w:lineRule="auto"/>
-        <w:ind w:left="720"/>
-        <w:rPr>
-          <w:rFonts w:ascii="Times New Roman" w:eastAsia="Times New Roman" w:hAnsi="Times New Roman" w:cs="Times New Roman"/>
-          <w:sz w:val="24"/>
-          <w:szCs w:val="24"/>
-          <w:lang w:eastAsia="en-GB"/>
-        </w:rPr>
-      </w:pPr>
-      <w:proofErr w:type="spellStart"/>
-      <w:r>
-        <w:rPr>
-          <w:rFonts w:ascii="Calibri" w:eastAsia="Times New Roman" w:hAnsi="Calibri" w:cs="Calibri"/>
-          <w:color w:val="000000"/>
-          <w:lang w:eastAsia="en-GB"/>
-        </w:rPr>
-        <w:t>endproc</w:t>
-      </w:r>
-      <w:proofErr w:type="spellEnd"/>
-    </w:p>
-    <w:p>
-      <w:pPr>
-        <w:spacing w:after="0" w:line="240" w:lineRule="auto"/>
-        <w:rPr>
-          <w:rFonts w:ascii="Times New Roman" w:eastAsia="Times New Roman" w:hAnsi="Times New Roman" w:cs="Times New Roman"/>
-          <w:sz w:val="24"/>
-          <w:szCs w:val="24"/>
-          <w:lang w:eastAsia="en-GB"/>
-        </w:rPr>
-      </w:pPr>
-    </w:p>
-    <w:p>
-      <w:pPr>
-        <w:spacing w:after="0" w:line="240" w:lineRule="auto"/>
-        <w:ind w:left="720"/>
-        <w:rPr>
-          <w:rFonts w:ascii="Times New Roman" w:eastAsia="Times New Roman" w:hAnsi="Times New Roman" w:cs="Times New Roman"/>
-          <w:sz w:val="24"/>
-          <w:szCs w:val="24"/>
-          <w:lang w:eastAsia="en-GB"/>
-        </w:rPr>
-      </w:pPr>
-      <w:r>
-        <w:rPr>
-          <w:rFonts w:ascii="Calibri" w:eastAsia="Times New Roman" w:hAnsi="Calibri" w:cs="Calibri"/>
-          <w:color w:val="000000"/>
-          <w:lang w:eastAsia="en-GB"/>
-        </w:rPr>
-        <w:t xml:space="preserve">proc </w:t>
-      </w:r>
-      <w:proofErr w:type="spellStart"/>
-      <w:proofErr w:type="gramStart"/>
-      <w:r>
-        <w:rPr>
-          <w:rFonts w:ascii="Calibri" w:eastAsia="Times New Roman" w:hAnsi="Calibri" w:cs="Calibri"/>
-          <w:color w:val="000000"/>
-          <w:u w:val="single"/>
-          <w:lang w:eastAsia="en-GB"/>
-        </w:rPr>
-        <w:t>showBalance</w:t>
-      </w:r>
-      <w:proofErr w:type="spellEnd"/>
-      <w:r>
-        <w:rPr>
-          <w:rFonts w:ascii="Calibri" w:eastAsia="Times New Roman" w:hAnsi="Calibri" w:cs="Calibri"/>
-          <w:b/>
-          <w:bCs/>
-          <w:color w:val="000000"/>
-          <w:u w:val="single"/>
-          <w:lang w:eastAsia="en-GB"/>
-        </w:rPr>
-        <w:t>(</w:t>
-      </w:r>
-      <w:proofErr w:type="gramEnd"/>
-      <w:r>
-        <w:rPr>
-          <w:rFonts w:ascii="Calibri" w:eastAsia="Times New Roman" w:hAnsi="Calibri" w:cs="Calibri"/>
-          <w:b/>
-          <w:bCs/>
-          <w:color w:val="000000"/>
-          <w:u w:val="single"/>
-          <w:lang w:eastAsia="en-GB"/>
-        </w:rPr>
-        <w:t>IN: balance)</w:t>
-      </w:r>
-    </w:p>
-    <w:p>
-      <w:pPr>
-        <w:spacing w:after="0" w:line="240" w:lineRule="auto"/>
-        <w:ind w:left="720"/>
-        <w:rPr>
-          <w:rFonts w:ascii="Times New Roman" w:eastAsia="Times New Roman" w:hAnsi="Times New Roman" w:cs="Times New Roman"/>
-          <w:sz w:val="24"/>
-          <w:szCs w:val="24"/>
-          <w:lang w:eastAsia="en-GB"/>
-        </w:rPr>
-      </w:pPr>
-      <w:r>
-        <w:rPr>
-          <w:rFonts w:ascii="Calibri" w:eastAsia="Times New Roman" w:hAnsi="Calibri" w:cs="Calibri"/>
-          <w:color w:val="000000"/>
-          <w:lang w:eastAsia="en-GB"/>
-        </w:rPr>
-        <w:tab/>
-      </w:r>
-      <w:proofErr w:type="gramStart"/>
-      <w:r>
-        <w:rPr>
-          <w:rFonts w:ascii="Calibri" w:eastAsia="Times New Roman" w:hAnsi="Calibri" w:cs="Calibri"/>
-          <w:color w:val="000000"/>
-          <w:lang w:eastAsia="en-GB"/>
-        </w:rPr>
-        <w:t>output(</w:t>
-      </w:r>
-      <w:proofErr w:type="gramEnd"/>
-      <w:r>
-        <w:rPr>
-          <w:rFonts w:ascii="Calibri" w:eastAsia="Times New Roman" w:hAnsi="Calibri" w:cs="Calibri"/>
-          <w:color w:val="000000"/>
-          <w:lang w:eastAsia="en-GB"/>
-        </w:rPr>
-        <w:t>“The current balance is £”, balance)</w:t>
-      </w:r>
-    </w:p>
-    <w:p>
-      <w:pPr>
-        <w:spacing w:after="0" w:line="240" w:lineRule="auto"/>
-        <w:ind w:left="720"/>
-        <w:rPr>
-          <w:rFonts w:ascii="Times New Roman" w:eastAsia="Times New Roman" w:hAnsi="Times New Roman" w:cs="Times New Roman"/>
-          <w:sz w:val="24"/>
-          <w:szCs w:val="24"/>
-          <w:lang w:eastAsia="en-GB"/>
-        </w:rPr>
-      </w:pPr>
-      <w:proofErr w:type="spellStart"/>
-      <w:r>
-        <w:rPr>
-          <w:rFonts w:ascii="Calibri" w:eastAsia="Times New Roman" w:hAnsi="Calibri" w:cs="Calibri"/>
-          <w:color w:val="000000"/>
-          <w:lang w:eastAsia="en-GB"/>
-        </w:rPr>
-        <w:t>endproc</w:t>
-      </w:r>
-      <w:proofErr w:type="spellEnd"/>
+    </w:p>
+    <w:p>
+      <w:pPr>
+        <w:spacing w:after="120"/>
+        <w:rPr>
+          <w:color w:val="FF0000"/>
+          <w:lang w:val="en-US"/>
+        </w:rPr>
+      </w:pPr>
     </w:p>
     <w:p>
       <w:pPr>
@@ -1793,39 +1452,7 @@
           <w:color w:val="FF0000"/>
           <w:lang w:val="en-US"/>
         </w:rPr>
-        <w:t xml:space="preserve">How do you know when to stop, how do you know it works, is it working appropriately (fun), etc. Again, for a small tutorial assignment, this would probably the classic basic table of test input and what you expect it to output. For larger programs this could include instructions on different tasks the user is meant to perform, and how they are meant to work – imagine you were writing instructions for a test department with staff who </w:t>
-      </w:r>
-      <w:proofErr w:type="gramStart"/>
-      <w:r>
-        <w:rPr>
-          <w:color w:val="FF0000"/>
-          <w:lang w:val="en-US"/>
-        </w:rPr>
-        <w:t>don’t</w:t>
-      </w:r>
-      <w:proofErr w:type="gramEnd"/>
-      <w:r>
-        <w:rPr>
-          <w:color w:val="FF0000"/>
-          <w:lang w:val="en-US"/>
-        </w:rPr>
-        <w:t xml:space="preserve"> know you or the code.  For a big game </w:t>
-      </w:r>
-      <w:proofErr w:type="gramStart"/>
-      <w:r>
-        <w:rPr>
-          <w:color w:val="FF0000"/>
-          <w:lang w:val="en-US"/>
-        </w:rPr>
-        <w:t>project</w:t>
-      </w:r>
-      <w:proofErr w:type="gramEnd"/>
-      <w:r>
-        <w:rPr>
-          <w:color w:val="FF0000"/>
-          <w:lang w:val="en-US"/>
-        </w:rPr>
-        <w:t xml:space="preserve"> it would include</w:t>
+        <w:t>How do you know when to stop, how do you know it works, is it working appropriately (fun), etc. Again, for a small tutorial assignment, this would probably the classic basic table of test input and what you expect it to output. For larger programs this could include instructions on different tasks the user is meant to perform, and how they are meant to work – imagine you were writing instructions for a test department with staff who don’t know you or the code.  For a big game project it would include</w:t>
       </w:r>
       <w:r>
         <w:rPr>
@@ -1874,23 +1501,7 @@
           <w:color w:val="FF0000"/>
           <w:lang w:val="en-US"/>
         </w:rPr>
-        <w:t xml:space="preserve"> For big projects </w:t>
-      </w:r>
-      <w:proofErr w:type="gramStart"/>
-      <w:r>
-        <w:rPr>
-          <w:color w:val="FF0000"/>
-          <w:lang w:val="en-US"/>
-        </w:rPr>
-        <w:t>you’d</w:t>
-      </w:r>
-      <w:proofErr w:type="gramEnd"/>
-      <w:r>
-        <w:rPr>
-          <w:color w:val="FF0000"/>
-          <w:lang w:val="en-US"/>
-        </w:rPr>
-        <w:t xml:space="preserve"> use an issue tracker (bitbucket) to record information about all these things and figure out which are important and need fixing and which aren’t</w:t>
+        <w:t xml:space="preserve"> For big projects you’d use an issue tracker (bitbucket) to record information about all these things and figure out which are important and need fixing and which aren’t</w:t>
       </w:r>
       <w:r>
         <w:rPr>
@@ -1904,39 +1515,7 @@
           <w:color w:val="FF0000"/>
           <w:lang w:val="en-US"/>
         </w:rPr>
-        <w:t xml:space="preserve">. </w:t>
-      </w:r>
-      <w:proofErr w:type="gramStart"/>
-      <w:r>
-        <w:rPr>
-          <w:color w:val="FF0000"/>
-          <w:lang w:val="en-US"/>
-        </w:rPr>
-        <w:t>It’s</w:t>
-      </w:r>
-      <w:proofErr w:type="gramEnd"/>
-      <w:r>
-        <w:rPr>
-          <w:color w:val="FF0000"/>
-          <w:lang w:val="en-US"/>
-        </w:rPr>
-        <w:t xml:space="preserve"> part of the classic software development lifecycle, design-&gt;implement-&gt;test-&gt;repeat until you get something really good. Fail fast, fail early. Find the optimum solution. For a large project </w:t>
-      </w:r>
-      <w:proofErr w:type="gramStart"/>
-      <w:r>
-        <w:rPr>
-          <w:color w:val="FF0000"/>
-          <w:lang w:val="en-US"/>
-        </w:rPr>
-        <w:t>you’d</w:t>
-      </w:r>
-      <w:proofErr w:type="gramEnd"/>
-      <w:r>
-        <w:rPr>
-          <w:color w:val="FF0000"/>
-          <w:lang w:val="en-US"/>
-        </w:rPr>
-        <w:t xml:space="preserve"> include user testing, where you watch someone play and make notes about </w:t>
+        <w:t xml:space="preserve">. It’s part of the classic software development lifecycle, design-&gt;implement-&gt;test-&gt;repeat until you get something really good. Fail fast, fail early. Find the optimum solution. For a large project you’d include user testing, where you watch someone play and make notes about </w:t>
       </w:r>
       <w:r>
         <w:rPr>
@@ -1978,20 +1557,12 @@
           <w:lang w:val="en-US"/>
         </w:rPr>
       </w:pPr>
-      <w:proofErr w:type="spellStart"/>
       <w:r>
         <w:rPr>
           <w:lang w:val="en-US"/>
         </w:rPr>
         <w:lastRenderedPageBreak/>
-        <w:t>GiT</w:t>
-      </w:r>
-      <w:proofErr w:type="spellEnd"/>
-      <w:r>
-        <w:rPr>
-          <w:lang w:val="en-US"/>
-        </w:rPr>
-        <w:t xml:space="preserve"> commit log</w:t>
+        <w:t>GiT commit log</w:t>
       </w:r>
     </w:p>
     <w:p>
@@ -2007,62 +1578,14 @@
           <w:color w:val="FF0000"/>
           <w:lang w:val="en-US"/>
         </w:rPr>
-        <w:t xml:space="preserve">All work should be kept on </w:t>
-      </w:r>
-      <w:proofErr w:type="spellStart"/>
-      <w:r>
-        <w:rPr>
-          <w:color w:val="FF0000"/>
-          <w:lang w:val="en-US"/>
-        </w:rPr>
-        <w:t>GiT</w:t>
-      </w:r>
-      <w:proofErr w:type="spellEnd"/>
-      <w:r>
-        <w:rPr>
-          <w:color w:val="FF0000"/>
-          <w:lang w:val="en-US"/>
-        </w:rPr>
-        <w:t xml:space="preserve">, bitbucket and </w:t>
-      </w:r>
-      <w:proofErr w:type="spellStart"/>
-      <w:r>
-        <w:rPr>
-          <w:color w:val="FF0000"/>
-          <w:lang w:val="en-US"/>
-        </w:rPr>
-        <w:t>github</w:t>
-      </w:r>
-      <w:proofErr w:type="spellEnd"/>
-      <w:r>
-        <w:rPr>
-          <w:color w:val="FF0000"/>
-          <w:lang w:val="en-US"/>
-        </w:rPr>
-        <w:t xml:space="preserve"> are free to use. Make sure the repository is marked private or people will google the code and find it. A screen shot of the git commit log will suffice, it needs to show who did what and when.</w:t>
-      </w:r>
-      <w:r>
-        <w:rPr>
-          <w:color w:val="FF0000"/>
-          <w:lang w:val="en-US"/>
-        </w:rPr>
-        <w:t xml:space="preserve"> At level 4 it will take a while to learn to use </w:t>
-      </w:r>
-      <w:proofErr w:type="spellStart"/>
-      <w:r>
-        <w:rPr>
-          <w:color w:val="FF0000"/>
-          <w:lang w:val="en-US"/>
-        </w:rPr>
-        <w:t>GiT</w:t>
-      </w:r>
-      <w:proofErr w:type="spellEnd"/>
-      <w:r>
-        <w:rPr>
-          <w:color w:val="FF0000"/>
-          <w:lang w:val="en-US"/>
-        </w:rPr>
-        <w:t>, but we will eventually.</w:t>
+        <w:t>All work should be kept on GiT, bitbucket and github are free to use. Make sure the repository is marked private or people will google the code and find it. A screen shot of the git commit log will suffice, it needs to show who did what and when.</w:t>
+      </w:r>
+      <w:r>
+        <w:rPr>
+          <w:color w:val="FF0000"/>
+          <w:lang w:val="en-US"/>
+        </w:rPr>
+        <w:t xml:space="preserve"> At level 4 it will take a while to learn to use GiT, but we will eventually.</w:t>
       </w:r>
     </w:p>
     <w:p>
@@ -2093,23 +1616,7 @@
           <w:color w:val="FF0000"/>
           <w:lang w:val="en-US"/>
         </w:rPr>
-        <w:t xml:space="preserve">Apply some common sense, if </w:t>
-      </w:r>
-      <w:proofErr w:type="gramStart"/>
-      <w:r>
-        <w:rPr>
-          <w:color w:val="FF0000"/>
-          <w:lang w:val="en-US"/>
-        </w:rPr>
-        <w:t>it’s</w:t>
-      </w:r>
-      <w:proofErr w:type="gramEnd"/>
-      <w:r>
-        <w:rPr>
-          <w:color w:val="FF0000"/>
-          <w:lang w:val="en-US"/>
-        </w:rPr>
-        <w:t xml:space="preserve"> a simple tutorial item, if it’s small, then a basic bullet point list is fine. So, tutorial assessment, Joe wants to get it finished for the week after next session. Sets aside 4hrs</w:t>
+        <w:t>Apply some common sense, if it’s a simple tutorial item, if it’s small, then a basic bullet point list is fine. So, tutorial assessment, Joe wants to get it finished for the week after next session. Sets aside 4hrs</w:t>
       </w:r>
       <w:r>
         <w:rPr>
@@ -2229,18 +1736,8 @@
                 <w:color w:val="FF0000"/>
                 <w:lang w:val="en-US"/>
               </w:rPr>
-              <w:t xml:space="preserve">Estimated </w:t>
+              <w:t>Estimated Hrs</w:t>
             </w:r>
-            <w:proofErr w:type="spellStart"/>
-            <w:r>
-              <w:rPr>
-                <w:b/>
-                <w:color w:val="FF0000"/>
-                <w:lang w:val="en-US"/>
-              </w:rPr>
-              <w:t>Hrs</w:t>
-            </w:r>
-            <w:proofErr w:type="spellEnd"/>
           </w:p>
         </w:tc>
         <w:tc>
@@ -2262,18 +1759,8 @@
                 <w:color w:val="FF0000"/>
                 <w:lang w:val="en-US"/>
               </w:rPr>
-              <w:t xml:space="preserve">Actual </w:t>
+              <w:t>Actual Hrs</w:t>
             </w:r>
-            <w:proofErr w:type="spellStart"/>
-            <w:r>
-              <w:rPr>
-                <w:b/>
-                <w:color w:val="FF0000"/>
-                <w:lang w:val="en-US"/>
-              </w:rPr>
-              <w:t>Hrs</w:t>
-            </w:r>
-            <w:proofErr w:type="spellEnd"/>
           </w:p>
         </w:tc>
       </w:tr>
@@ -2710,55 +2197,7 @@
           <w:color w:val="FF0000"/>
           <w:lang w:val="en-US"/>
         </w:rPr>
-        <w:t xml:space="preserve">If </w:t>
-      </w:r>
-      <w:proofErr w:type="gramStart"/>
-      <w:r>
-        <w:rPr>
-          <w:color w:val="FF0000"/>
-          <w:lang w:val="en-US"/>
-        </w:rPr>
-        <w:t>it’s</w:t>
-      </w:r>
-      <w:proofErr w:type="gramEnd"/>
-      <w:r>
-        <w:rPr>
-          <w:color w:val="FF0000"/>
-          <w:lang w:val="en-US"/>
-        </w:rPr>
-        <w:t xml:space="preserve"> a big project that’s going to be more like 10+ hours, then you need Trello. Schedules can be done in Trello and screen shots used, refer to the notes on Trello, you need to use the ‘Plus’ plugin for Chrome so you can estimate how long things will take, this is how you guesstimate when the project will be finished – this is absolutely critically important to the people paying your wages. Think of all the tasks and put them on ‘cards’, shuffle them around, keep breaking them down into smaller tasks on more cards, until you’ve written 1 or 2 hours on each card. Trello will tell you how long the whole thing will take. As you work, mark off the tasks as done and how much time they REALLY took. It takes </w:t>
-      </w:r>
-      <w:proofErr w:type="gramStart"/>
-      <w:r>
-        <w:rPr>
-          <w:color w:val="FF0000"/>
-          <w:lang w:val="en-US"/>
-        </w:rPr>
-        <w:t>effort, but</w:t>
-      </w:r>
-      <w:proofErr w:type="gramEnd"/>
-      <w:r>
-        <w:rPr>
-          <w:color w:val="FF0000"/>
-          <w:lang w:val="en-US"/>
-        </w:rPr>
-        <w:t xml:space="preserve"> is the only way to get better at task estimation. </w:t>
-      </w:r>
-      <w:proofErr w:type="gramStart"/>
-      <w:r>
-        <w:rPr>
-          <w:color w:val="FF0000"/>
-          <w:lang w:val="en-US"/>
-        </w:rPr>
-        <w:t>It’s</w:t>
-      </w:r>
-      <w:proofErr w:type="gramEnd"/>
-      <w:r>
-        <w:rPr>
-          <w:color w:val="FF0000"/>
-          <w:lang w:val="en-US"/>
-        </w:rPr>
-        <w:t xml:space="preserve"> important because YOU are the biggest cost to your employer.</w:t>
+        <w:t>If it’s a big project that’s going to be more like 10+ hours, then you need Trello. Schedules can be done in Trello and screen shots used, refer to the notes on Trello, you need to use the ‘Plus’ plugin for Chrome so you can estimate how long things will take, this is how you guesstimate when the project will be finished – this is absolutely critically important to the people paying your wages. Think of all the tasks and put them on ‘cards’, shuffle them around, keep breaking them down into smaller tasks on more cards, until you’ve written 1 or 2 hours on each card. Trello will tell you how long the whole thing will take. As you work, mark off the tasks as done and how much time they REALLY took. It takes effort, but is the only way to get better at task estimation. It’s important because YOU are the biggest cost to your employer.</w:t>
       </w:r>
     </w:p>
     <w:sectPr>

</xml_diff>

<commit_message>
Trying to ignore it
</commit_message>
<xml_diff>
--- a/Arcade Menu Design Doc.docx
+++ b/Arcade Menu Design Doc.docx
@@ -216,14 +216,6 @@
         </w:rPr>
         <w:t>This is the pseudocode for the arcade game menu, it can handle user inputs, balance, and game fees:</w:t>
       </w:r>
-      <w:r>
-        <w:rPr>
-          <w:rFonts w:ascii="Calibri" w:eastAsia="Times New Roman" w:hAnsi="Calibri" w:cs="Calibri"/>
-          <w:color w:val="000000"/>
-          <w:lang w:eastAsia="en-GB"/>
-        </w:rPr>
-        <w:t xml:space="preserve"> Test</w:t>
-      </w:r>
     </w:p>
     <w:p>
       <w:pPr>
@@ -846,7 +838,6 @@
           <w:color w:val="000000"/>
           <w:lang w:eastAsia="en-GB"/>
         </w:rPr>
-        <w:lastRenderedPageBreak/>
         <w:t xml:space="preserve">proc </w:t>
       </w:r>
       <w:r>
@@ -887,6 +878,7 @@
           <w:color w:val="000000"/>
           <w:lang w:eastAsia="en-GB"/>
         </w:rPr>
+        <w:lastRenderedPageBreak/>
         <w:tab/>
         <w:t>if(option = 'P') then</w:t>
       </w:r>

</xml_diff>

<commit_message>
It keeps doing this idk why
</commit_message>
<xml_diff>
--- a/Arcade Menu Design Doc.docx
+++ b/Arcade Menu Design Doc.docx
@@ -297,7 +297,25 @@
           <w:lang w:eastAsia="en-GB"/>
         </w:rPr>
         <w:tab/>
-        <w:t>while (not(option = 'Q') and (balance&gt;0))</w:t>
+        <w:t>while (</w:t>
+      </w:r>
+      <w:proofErr w:type="gramStart"/>
+      <w:r>
+        <w:rPr>
+          <w:rFonts w:ascii="Calibri" w:eastAsia="Times New Roman" w:hAnsi="Calibri" w:cs="Calibri"/>
+          <w:color w:val="000000"/>
+          <w:lang w:eastAsia="en-GB"/>
+        </w:rPr>
+        <w:t>not(</w:t>
+      </w:r>
+      <w:proofErr w:type="gramEnd"/>
+      <w:r>
+        <w:rPr>
+          <w:rFonts w:ascii="Calibri" w:eastAsia="Times New Roman" w:hAnsi="Calibri" w:cs="Calibri"/>
+          <w:color w:val="000000"/>
+          <w:lang w:eastAsia="en-GB"/>
+        </w:rPr>
+        <w:t>option = 'Q') and (balance&gt;0))</w:t>
       </w:r>
     </w:p>
     <w:p>
@@ -329,6 +347,7 @@
         <w:t xml:space="preserve">call </w:t>
       </w:r>
       <w:proofErr w:type="spellStart"/>
+      <w:proofErr w:type="gramStart"/>
       <w:r>
         <w:rPr>
           <w:rFonts w:ascii="Calibri" w:eastAsia="Times New Roman" w:hAnsi="Calibri" w:cs="Calibri"/>
@@ -346,7 +365,18 @@
           <w:color w:val="000000"/>
           <w:lang w:eastAsia="en-GB"/>
         </w:rPr>
-        <w:t>(option, balance)</w:t>
+        <w:t>(</w:t>
+      </w:r>
+      <w:proofErr w:type="gramEnd"/>
+      <w:r>
+        <w:rPr>
+          <w:rFonts w:ascii="Calibri" w:eastAsia="Times New Roman" w:hAnsi="Calibri" w:cs="Calibri"/>
+          <w:b/>
+          <w:bCs/>
+          <w:color w:val="000000"/>
+          <w:lang w:eastAsia="en-GB"/>
+        </w:rPr>
+        <w:t>option, balance)</w:t>
       </w:r>
     </w:p>
     <w:p>
@@ -439,13 +469,23 @@
           <w:lang w:eastAsia="en-GB"/>
         </w:rPr>
       </w:pPr>
-      <w:r>
-        <w:rPr>
-          <w:rFonts w:ascii="Calibri" w:eastAsia="Times New Roman" w:hAnsi="Calibri" w:cs="Calibri"/>
-          <w:color w:val="000000"/>
-          <w:lang w:eastAsia="en-GB"/>
-        </w:rPr>
-        <w:t>output("Thanks for playing")</w:t>
+      <w:proofErr w:type="gramStart"/>
+      <w:r>
+        <w:rPr>
+          <w:rFonts w:ascii="Calibri" w:eastAsia="Times New Roman" w:hAnsi="Calibri" w:cs="Calibri"/>
+          <w:color w:val="000000"/>
+          <w:lang w:eastAsia="en-GB"/>
+        </w:rPr>
+        <w:t>output(</w:t>
+      </w:r>
+      <w:proofErr w:type="gramEnd"/>
+      <w:r>
+        <w:rPr>
+          <w:rFonts w:ascii="Calibri" w:eastAsia="Times New Roman" w:hAnsi="Calibri" w:cs="Calibri"/>
+          <w:color w:val="000000"/>
+          <w:lang w:eastAsia="en-GB"/>
+        </w:rPr>
+        <w:t>"Thanks for playing")</w:t>
       </w:r>
     </w:p>
     <w:p>
@@ -517,6 +557,7 @@
         <w:t xml:space="preserve">proc </w:t>
       </w:r>
       <w:proofErr w:type="spellStart"/>
+      <w:proofErr w:type="gramStart"/>
       <w:r>
         <w:rPr>
           <w:rFonts w:ascii="Calibri" w:eastAsia="Times New Roman" w:hAnsi="Calibri" w:cs="Calibri"/>
@@ -536,7 +577,19 @@
           <w:u w:val="single"/>
           <w:lang w:eastAsia="en-GB"/>
         </w:rPr>
-        <w:t>(OUT: balance)</w:t>
+        <w:t>(</w:t>
+      </w:r>
+      <w:proofErr w:type="gramEnd"/>
+      <w:r>
+        <w:rPr>
+          <w:rFonts w:ascii="Calibri" w:eastAsia="Times New Roman" w:hAnsi="Calibri" w:cs="Calibri"/>
+          <w:b/>
+          <w:bCs/>
+          <w:color w:val="000000"/>
+          <w:u w:val="single"/>
+          <w:lang w:eastAsia="en-GB"/>
+        </w:rPr>
+        <w:t>OUT: balance)</w:t>
       </w:r>
     </w:p>
     <w:p>
@@ -613,6 +666,7 @@
         <w:t xml:space="preserve">proc </w:t>
       </w:r>
       <w:proofErr w:type="spellStart"/>
+      <w:proofErr w:type="gramStart"/>
       <w:r>
         <w:rPr>
           <w:rFonts w:ascii="Calibri" w:eastAsia="Times New Roman" w:hAnsi="Calibri" w:cs="Calibri"/>
@@ -632,7 +686,19 @@
           <w:u w:val="single"/>
           <w:lang w:eastAsia="en-GB"/>
         </w:rPr>
-        <w:t>(OUT: option)</w:t>
+        <w:t>(</w:t>
+      </w:r>
+      <w:proofErr w:type="gramEnd"/>
+      <w:r>
+        <w:rPr>
+          <w:rFonts w:ascii="Calibri" w:eastAsia="Times New Roman" w:hAnsi="Calibri" w:cs="Calibri"/>
+          <w:b/>
+          <w:bCs/>
+          <w:color w:val="000000"/>
+          <w:u w:val="single"/>
+          <w:lang w:eastAsia="en-GB"/>
+        </w:rPr>
+        <w:t>OUT: option)</w:t>
       </w:r>
     </w:p>
     <w:p>
@@ -653,7 +719,24 @@
           <w:lang w:eastAsia="en-GB"/>
         </w:rPr>
         <w:tab/>
-        <w:t>output("Enter option (</w:t>
+      </w:r>
+      <w:proofErr w:type="gramStart"/>
+      <w:r>
+        <w:rPr>
+          <w:rFonts w:ascii="Calibri" w:eastAsia="Times New Roman" w:hAnsi="Calibri" w:cs="Calibri"/>
+          <w:color w:val="000000"/>
+          <w:lang w:eastAsia="en-GB"/>
+        </w:rPr>
+        <w:t>output(</w:t>
+      </w:r>
+      <w:proofErr w:type="gramEnd"/>
+      <w:r>
+        <w:rPr>
+          <w:rFonts w:ascii="Calibri" w:eastAsia="Times New Roman" w:hAnsi="Calibri" w:cs="Calibri"/>
+          <w:color w:val="000000"/>
+          <w:lang w:eastAsia="en-GB"/>
+        </w:rPr>
+        <w:t>"Enter option (</w:t>
       </w:r>
       <w:proofErr w:type="spellStart"/>
       <w:r>
@@ -797,6 +880,7 @@
         <w:t xml:space="preserve">proc </w:t>
       </w:r>
       <w:proofErr w:type="spellStart"/>
+      <w:proofErr w:type="gramStart"/>
       <w:r>
         <w:rPr>
           <w:rFonts w:ascii="Calibri" w:eastAsia="Times New Roman" w:hAnsi="Calibri" w:cs="Calibri"/>
@@ -816,6 +900,7 @@
         </w:rPr>
         <w:t>(</w:t>
       </w:r>
+      <w:proofErr w:type="gramEnd"/>
       <w:r>
         <w:rPr>
           <w:rFonts w:ascii="Calibri" w:eastAsia="Times New Roman" w:hAnsi="Calibri" w:cs="Calibri"/>
@@ -902,6 +987,7 @@
         <w:t xml:space="preserve">proc </w:t>
       </w:r>
       <w:proofErr w:type="spellStart"/>
+      <w:proofErr w:type="gramStart"/>
       <w:r>
         <w:rPr>
           <w:rFonts w:ascii="Calibri" w:eastAsia="Times New Roman" w:hAnsi="Calibri" w:cs="Calibri"/>
@@ -921,7 +1007,19 @@
           <w:u w:val="single"/>
           <w:lang w:eastAsia="en-GB"/>
         </w:rPr>
-        <w:t>(IN: option, IN/OUT: balance)</w:t>
+        <w:t>(</w:t>
+      </w:r>
+      <w:proofErr w:type="gramEnd"/>
+      <w:r>
+        <w:rPr>
+          <w:rFonts w:ascii="Calibri" w:eastAsia="Times New Roman" w:hAnsi="Calibri" w:cs="Calibri"/>
+          <w:b/>
+          <w:bCs/>
+          <w:color w:val="000000"/>
+          <w:u w:val="single"/>
+          <w:lang w:eastAsia="en-GB"/>
+        </w:rPr>
+        <w:t>IN: option, IN/OUT: balance)</w:t>
       </w:r>
     </w:p>
     <w:p>
@@ -942,7 +1040,24 @@
           <w:lang w:eastAsia="en-GB"/>
         </w:rPr>
         <w:tab/>
-        <w:t>if(option = 'P') then</w:t>
+      </w:r>
+      <w:proofErr w:type="gramStart"/>
+      <w:r>
+        <w:rPr>
+          <w:rFonts w:ascii="Calibri" w:eastAsia="Times New Roman" w:hAnsi="Calibri" w:cs="Calibri"/>
+          <w:color w:val="000000"/>
+          <w:lang w:eastAsia="en-GB"/>
+        </w:rPr>
+        <w:t>if(</w:t>
+      </w:r>
+      <w:proofErr w:type="gramEnd"/>
+      <w:r>
+        <w:rPr>
+          <w:rFonts w:ascii="Calibri" w:eastAsia="Times New Roman" w:hAnsi="Calibri" w:cs="Calibri"/>
+          <w:color w:val="000000"/>
+          <w:lang w:eastAsia="en-GB"/>
+        </w:rPr>
+        <w:t>option = 'P') then</w:t>
       </w:r>
     </w:p>
     <w:p>
@@ -1041,7 +1156,24 @@
           <w:lang w:eastAsia="en-GB"/>
         </w:rPr>
         <w:tab/>
-        <w:t>if(option = 'B') then</w:t>
+      </w:r>
+      <w:proofErr w:type="gramStart"/>
+      <w:r>
+        <w:rPr>
+          <w:rFonts w:ascii="Calibri" w:eastAsia="Times New Roman" w:hAnsi="Calibri" w:cs="Calibri"/>
+          <w:color w:val="000000"/>
+          <w:lang w:eastAsia="en-GB"/>
+        </w:rPr>
+        <w:t>if(</w:t>
+      </w:r>
+      <w:proofErr w:type="gramEnd"/>
+      <w:r>
+        <w:rPr>
+          <w:rFonts w:ascii="Calibri" w:eastAsia="Times New Roman" w:hAnsi="Calibri" w:cs="Calibri"/>
+          <w:color w:val="000000"/>
+          <w:lang w:eastAsia="en-GB"/>
+        </w:rPr>
+        <w:t>option = 'B') then</w:t>
       </w:r>
     </w:p>
     <w:p>
@@ -1164,7 +1296,24 @@
           <w:lang w:eastAsia="en-GB"/>
         </w:rPr>
         <w:tab/>
-        <w:t>output(“ERROR: Invalid Command!”)</w:t>
+      </w:r>
+      <w:proofErr w:type="gramStart"/>
+      <w:r>
+        <w:rPr>
+          <w:rFonts w:ascii="Calibri" w:eastAsia="Times New Roman" w:hAnsi="Calibri" w:cs="Calibri"/>
+          <w:color w:val="000000"/>
+          <w:lang w:eastAsia="en-GB"/>
+        </w:rPr>
+        <w:t>output(</w:t>
+      </w:r>
+      <w:proofErr w:type="gramEnd"/>
+      <w:r>
+        <w:rPr>
+          <w:rFonts w:ascii="Calibri" w:eastAsia="Times New Roman" w:hAnsi="Calibri" w:cs="Calibri"/>
+          <w:color w:val="000000"/>
+          <w:lang w:eastAsia="en-GB"/>
+        </w:rPr>
+        <w:t>“ERROR: Invalid Command!”)</w:t>
       </w:r>
     </w:p>
     <w:p>
@@ -1270,6 +1419,7 @@
         <w:t xml:space="preserve">proc </w:t>
       </w:r>
       <w:proofErr w:type="spellStart"/>
+      <w:proofErr w:type="gramStart"/>
       <w:r>
         <w:rPr>
           <w:rFonts w:ascii="Calibri" w:eastAsia="Times New Roman" w:hAnsi="Calibri" w:cs="Calibri"/>
@@ -1289,7 +1439,19 @@
           <w:u w:val="single"/>
           <w:lang w:eastAsia="en-GB"/>
         </w:rPr>
-        <w:t>(IN/OUT: balance)</w:t>
+        <w:t>(</w:t>
+      </w:r>
+      <w:proofErr w:type="gramEnd"/>
+      <w:r>
+        <w:rPr>
+          <w:rFonts w:ascii="Calibri" w:eastAsia="Times New Roman" w:hAnsi="Calibri" w:cs="Calibri"/>
+          <w:b/>
+          <w:bCs/>
+          <w:color w:val="000000"/>
+          <w:u w:val="single"/>
+          <w:lang w:eastAsia="en-GB"/>
+        </w:rPr>
+        <w:t>IN/OUT: balance)</w:t>
       </w:r>
     </w:p>
     <w:p>
@@ -1310,7 +1472,24 @@
           <w:lang w:eastAsia="en-GB"/>
         </w:rPr>
         <w:tab/>
-        <w:t>output(“Playing...”)</w:t>
+      </w:r>
+      <w:proofErr w:type="gramStart"/>
+      <w:r>
+        <w:rPr>
+          <w:rFonts w:ascii="Calibri" w:eastAsia="Times New Roman" w:hAnsi="Calibri" w:cs="Calibri"/>
+          <w:color w:val="000000"/>
+          <w:lang w:eastAsia="en-GB"/>
+        </w:rPr>
+        <w:t>output(</w:t>
+      </w:r>
+      <w:proofErr w:type="gramEnd"/>
+      <w:r>
+        <w:rPr>
+          <w:rFonts w:ascii="Calibri" w:eastAsia="Times New Roman" w:hAnsi="Calibri" w:cs="Calibri"/>
+          <w:color w:val="000000"/>
+          <w:lang w:eastAsia="en-GB"/>
+        </w:rPr>
+        <w:t>“Playing...”)</w:t>
       </w:r>
     </w:p>
     <w:p>
@@ -1409,6 +1588,7 @@
         <w:t xml:space="preserve">proc </w:t>
       </w:r>
       <w:proofErr w:type="spellStart"/>
+      <w:proofErr w:type="gramStart"/>
       <w:r>
         <w:rPr>
           <w:rFonts w:ascii="Calibri" w:eastAsia="Times New Roman" w:hAnsi="Calibri" w:cs="Calibri"/>
@@ -1428,7 +1608,19 @@
           <w:u w:val="single"/>
           <w:lang w:eastAsia="en-GB"/>
         </w:rPr>
-        <w:t>(IN: balance)</w:t>
+        <w:t>(</w:t>
+      </w:r>
+      <w:proofErr w:type="gramEnd"/>
+      <w:r>
+        <w:rPr>
+          <w:rFonts w:ascii="Calibri" w:eastAsia="Times New Roman" w:hAnsi="Calibri" w:cs="Calibri"/>
+          <w:b/>
+          <w:bCs/>
+          <w:color w:val="000000"/>
+          <w:u w:val="single"/>
+          <w:lang w:eastAsia="en-GB"/>
+        </w:rPr>
+        <w:t>IN: balance)</w:t>
       </w:r>
     </w:p>
     <w:p>
@@ -1449,7 +1641,24 @@
           <w:lang w:eastAsia="en-GB"/>
         </w:rPr>
         <w:tab/>
-        <w:t>output(“The current balance is £”, balance)</w:t>
+      </w:r>
+      <w:proofErr w:type="gramStart"/>
+      <w:r>
+        <w:rPr>
+          <w:rFonts w:ascii="Calibri" w:eastAsia="Times New Roman" w:hAnsi="Calibri" w:cs="Calibri"/>
+          <w:color w:val="000000"/>
+          <w:lang w:eastAsia="en-GB"/>
+        </w:rPr>
+        <w:t>output(</w:t>
+      </w:r>
+      <w:proofErr w:type="gramEnd"/>
+      <w:r>
+        <w:rPr>
+          <w:rFonts w:ascii="Calibri" w:eastAsia="Times New Roman" w:hAnsi="Calibri" w:cs="Calibri"/>
+          <w:color w:val="000000"/>
+          <w:lang w:eastAsia="en-GB"/>
+        </w:rPr>
+        <w:t>“The current balance is £”, balance)</w:t>
       </w:r>
     </w:p>
     <w:p>
@@ -1799,13 +2008,6 @@
                               <w:t>payInitialFee</w:t>
                             </w:r>
                             <w:proofErr w:type="spellEnd"/>
-                            <w:r>
-                              <w:rPr>
-                                <w:sz w:val="20"/>
-                                <w:szCs w:val="20"/>
-                              </w:rPr>
-                              <w:t>(balance)</w:t>
-                            </w:r>
                           </w:p>
                         </w:txbxContent>
                       </wps:txbx>
@@ -1857,13 +2059,6 @@
                         <w:t>payInitialFee</w:t>
                       </w:r>
                       <w:proofErr w:type="spellEnd"/>
-                      <w:r>
-                        <w:rPr>
-                          <w:sz w:val="20"/>
-                          <w:szCs w:val="20"/>
-                        </w:rPr>
-                        <w:t>(balance)</w:t>
-                      </w:r>
                     </w:p>
                   </w:txbxContent>
                 </v:textbox>
@@ -2833,6 +3028,7 @@
                               <w:t xml:space="preserve">call </w:t>
                             </w:r>
                             <w:proofErr w:type="spellStart"/>
+                            <w:proofErr w:type="gramStart"/>
                             <w:r>
                               <w:rPr>
                                 <w:sz w:val="20"/>
@@ -2846,7 +3042,15 @@
                                 <w:sz w:val="20"/>
                                 <w:szCs w:val="20"/>
                               </w:rPr>
-                              <w:t>(option, balance)</w:t>
+                              <w:t>(</w:t>
+                            </w:r>
+                            <w:proofErr w:type="gramEnd"/>
+                            <w:r>
+                              <w:rPr>
+                                <w:sz w:val="20"/>
+                                <w:szCs w:val="20"/>
+                              </w:rPr>
+                              <w:t>option, balance)</w:t>
                             </w:r>
                           </w:p>
                         </w:txbxContent>
@@ -2973,6 +3177,7 @@
                                 <w:lang w:eastAsia="en-GB"/>
                               </w:rPr>
                             </w:pPr>
+                            <w:proofErr w:type="gramStart"/>
                             <w:r>
                               <w:rPr>
                                 <w:rFonts w:eastAsia="Times New Roman" w:cstheme="minorHAnsi"/>
@@ -2981,7 +3186,18 @@
                                 <w:szCs w:val="20"/>
                                 <w:lang w:eastAsia="en-GB"/>
                               </w:rPr>
-                              <w:t>output("Thanks for playing")</w:t>
+                              <w:t>output(</w:t>
+                            </w:r>
+                            <w:proofErr w:type="gramEnd"/>
+                            <w:r>
+                              <w:rPr>
+                                <w:rFonts w:eastAsia="Times New Roman" w:cstheme="minorHAnsi"/>
+                                <w:color w:val="FFFFFF" w:themeColor="background1"/>
+                                <w:sz w:val="20"/>
+                                <w:szCs w:val="20"/>
+                                <w:lang w:eastAsia="en-GB"/>
+                              </w:rPr>
+                              <w:t>"Thanks for playing")</w:t>
                             </w:r>
                           </w:p>
                           <w:p>
@@ -4234,13 +4450,21 @@
               <w:rPr>
                 <w:lang w:val="en-US"/>
               </w:rPr>
-              <w:t xml:space="preserve"> </w:t>
+              <w:t xml:space="preserve"> *</w:t>
             </w:r>
+            <w:proofErr w:type="gramStart"/>
             <w:r>
               <w:rPr>
                 <w:lang w:val="en-US"/>
               </w:rPr>
-              <w:t xml:space="preserve">*another </w:t>
+              <w:t>another</w:t>
+            </w:r>
+            <w:proofErr w:type="gramEnd"/>
+            <w:r>
+              <w:rPr>
+                <w:lang w:val="en-US"/>
+              </w:rPr>
+              <w:t xml:space="preserve"> </w:t>
             </w:r>
             <w:r>
               <w:rPr>
@@ -4275,27 +4499,27 @@
                 <w:rFonts w:cstheme="minorHAnsi"/>
                 <w:lang w:val="en-US"/>
               </w:rPr>
-              <w:t>E</w:t>
-            </w:r>
-            <w:r>
-              <w:rPr>
-                <w:rFonts w:cstheme="minorHAnsi"/>
-                <w:lang w:val="en-US"/>
-              </w:rPr>
-              <w:t>RROR:</w:t>
-            </w:r>
-            <w:r>
-              <w:rPr>
-                <w:rFonts w:cstheme="minorHAnsi"/>
-                <w:lang w:val="en-US"/>
-              </w:rPr>
-              <w:t xml:space="preserve"> Invalid Command!</w:t>
+              <w:t>ERROR: Invalid Command!</w:t>
             </w:r>
             <w:r>
               <w:rPr>
                 <w:lang w:val="en-US"/>
               </w:rPr>
-              <w:t xml:space="preserve"> *another </w:t>
+              <w:t xml:space="preserve"> *</w:t>
+            </w:r>
+            <w:proofErr w:type="gramStart"/>
+            <w:r>
+              <w:rPr>
+                <w:lang w:val="en-US"/>
+              </w:rPr>
+              <w:t>another</w:t>
+            </w:r>
+            <w:proofErr w:type="gramEnd"/>
+            <w:r>
+              <w:rPr>
+                <w:lang w:val="en-US"/>
+              </w:rPr>
+              <w:t xml:space="preserve"> </w:t>
             </w:r>
             <w:r>
               <w:rPr>
@@ -4348,7 +4572,21 @@
         <w:rPr>
           <w:lang w:val="en-US"/>
         </w:rPr>
-        <w:t>Estimated and actual amount of hours spent on each part of the program:</w:t>
+        <w:t xml:space="preserve">Estimated and actual </w:t>
+      </w:r>
+      <w:proofErr w:type="gramStart"/>
+      <w:r>
+        <w:rPr>
+          <w:lang w:val="en-US"/>
+        </w:rPr>
+        <w:t>amount</w:t>
+      </w:r>
+      <w:proofErr w:type="gramEnd"/>
+      <w:r>
+        <w:rPr>
+          <w:lang w:val="en-US"/>
+        </w:rPr>
+        <w:t xml:space="preserve"> of hours spent on each part of the program:</w:t>
       </w:r>
     </w:p>
     <w:p>
@@ -4476,7 +4714,21 @@
         <w:rPr>
           <w:lang w:val="en-US"/>
         </w:rPr>
-        <w:t>This was done within my estimated time limit, overall I’m very happy with the outcome.</w:t>
+        <w:t xml:space="preserve">This was done within my estimated time limit, </w:t>
+      </w:r>
+      <w:proofErr w:type="gramStart"/>
+      <w:r>
+        <w:rPr>
+          <w:lang w:val="en-US"/>
+        </w:rPr>
+        <w:t>overall</w:t>
+      </w:r>
+      <w:proofErr w:type="gramEnd"/>
+      <w:r>
+        <w:rPr>
+          <w:lang w:val="en-US"/>
+        </w:rPr>
+        <w:t xml:space="preserve"> I’m very happy with the outcome.</w:t>
       </w:r>
     </w:p>
     <w:sectPr>

</xml_diff>